<commit_message>
Added TaseCase + usability
</commit_message>
<xml_diff>
--- a/usability/usability_scenario.docx
+++ b/usability/usability_scenario.docx
@@ -188,7 +188,30 @@
           <w:sz w:val="28"/>
           <w:szCs w:val="28"/>
         </w:rPr>
-        <w:t xml:space="preserve">27 лет. Отель «Зоря» </w:t>
+        <w:t xml:space="preserve">27 лет. </w:t>
+      </w:r>
+      <w:proofErr w:type="spellStart"/>
+      <w:r>
+        <w:rPr>
+          <w:sz w:val="28"/>
+          <w:szCs w:val="28"/>
+        </w:rPr>
+        <w:t>Хостел</w:t>
+      </w:r>
+      <w:proofErr w:type="spellEnd"/>
+      <w:r>
+        <w:rPr>
+          <w:sz w:val="28"/>
+          <w:szCs w:val="28"/>
+        </w:rPr>
+        <w:t xml:space="preserve"> «За</w:t>
+      </w:r>
+      <w:r>
+        <w:rPr>
+          <w:sz w:val="28"/>
+          <w:szCs w:val="28"/>
+        </w:rPr>
+        <w:t xml:space="preserve">ря» </w:t>
       </w:r>
       <w:proofErr w:type="gramStart"/>
       <w:r>
@@ -333,42 +356,42 @@
           <w:sz w:val="28"/>
           <w:szCs w:val="28"/>
         </w:rPr>
-        <w:t>Екатерина. 18 лет. Студентка 1 курса РТФ. (</w:t>
-      </w:r>
-      <w:r>
-        <w:rPr>
-          <w:sz w:val="28"/>
-          <w:szCs w:val="28"/>
-        </w:rPr>
-        <w:t xml:space="preserve">ничего не понимает в </w:t>
-      </w:r>
-      <w:r>
-        <w:rPr>
-          <w:sz w:val="28"/>
-          <w:szCs w:val="28"/>
-        </w:rPr>
-        <w:t>разработке</w:t>
-      </w:r>
-      <w:r>
-        <w:rPr>
-          <w:sz w:val="28"/>
-          <w:szCs w:val="28"/>
-        </w:rPr>
-        <w:t xml:space="preserve"> по</w:t>
-      </w:r>
-      <w:r>
-        <w:rPr>
-          <w:sz w:val="28"/>
-          <w:szCs w:val="28"/>
-        </w:rPr>
-        <w:t>, но все в порядке с дизайном</w:t>
-      </w:r>
-      <w:r>
-        <w:rPr>
-          <w:sz w:val="28"/>
-          <w:szCs w:val="28"/>
-        </w:rPr>
-        <w:t>)</w:t>
+        <w:t>Екатерин</w:t>
+      </w:r>
+      <w:r>
+        <w:rPr>
+          <w:sz w:val="28"/>
+          <w:szCs w:val="28"/>
+        </w:rPr>
+        <w:t>а. 18 лет. Учится в художественн</w:t>
+      </w:r>
+      <w:r>
+        <w:rPr>
+          <w:sz w:val="28"/>
+          <w:szCs w:val="28"/>
+        </w:rPr>
+        <w:t>ом</w:t>
+      </w:r>
+      <w:r>
+        <w:rPr>
+          <w:sz w:val="28"/>
+          <w:szCs w:val="28"/>
+        </w:rPr>
+        <w:t xml:space="preserve"> </w:t>
+      </w:r>
+      <w:r>
+        <w:rPr>
+          <w:sz w:val="28"/>
+          <w:szCs w:val="28"/>
+        </w:rPr>
+        <w:t>училище</w:t>
+      </w:r>
+      <w:r>
+        <w:rPr>
+          <w:sz w:val="28"/>
+          <w:szCs w:val="28"/>
+        </w:rPr>
+        <w:t xml:space="preserve">. </w:t>
       </w:r>
     </w:p>
     <w:p>
@@ -466,14 +489,7 @@
           <w:sz w:val="28"/>
           <w:szCs w:val="28"/>
         </w:rPr>
-        <w:t>Программисты, желающие устроиться на работу</w:t>
-      </w:r>
-      <w:r>
-        <w:rPr>
-          <w:sz w:val="28"/>
-          <w:szCs w:val="28"/>
-        </w:rPr>
-        <w:t>:</w:t>
+        <w:t>Программисты</w:t>
       </w:r>
     </w:p>
     <w:p>
@@ -483,27 +499,65 @@
           <w:ilvl w:val="2"/>
           <w:numId w:val="11"/>
         </w:numPr>
-      </w:pPr>
-      <w:r>
-        <w:rPr>
-          <w:sz w:val="28"/>
-          <w:szCs w:val="28"/>
-        </w:rPr>
-        <w:t>Сергей. 25</w:t>
-      </w:r>
-      <w:r>
-        <w:rPr>
-          <w:sz w:val="28"/>
-          <w:szCs w:val="28"/>
-        </w:rPr>
-        <w:t xml:space="preserve"> лет. </w:t>
-      </w:r>
-      <w:r>
-        <w:rPr>
-          <w:sz w:val="28"/>
-          <w:szCs w:val="28"/>
-        </w:rPr>
-        <w:t xml:space="preserve">Занимался созданием сайтов на </w:t>
+        <w:rPr>
+          <w:sz w:val="28"/>
+          <w:szCs w:val="28"/>
+        </w:rPr>
+      </w:pPr>
+      <w:r>
+        <w:rPr>
+          <w:sz w:val="28"/>
+          <w:szCs w:val="28"/>
+        </w:rPr>
+        <w:t>Сергей. 23</w:t>
+      </w:r>
+      <w:r>
+        <w:rPr>
+          <w:sz w:val="28"/>
+          <w:szCs w:val="28"/>
+        </w:rPr>
+        <w:t xml:space="preserve"> </w:t>
+      </w:r>
+      <w:r>
+        <w:rPr>
+          <w:sz w:val="28"/>
+          <w:szCs w:val="28"/>
+        </w:rPr>
+        <w:t>года</w:t>
+      </w:r>
+      <w:r>
+        <w:rPr>
+          <w:sz w:val="28"/>
+          <w:szCs w:val="28"/>
+        </w:rPr>
+        <w:t xml:space="preserve">. </w:t>
+      </w:r>
+      <w:r>
+        <w:rPr>
+          <w:sz w:val="28"/>
+          <w:szCs w:val="28"/>
+        </w:rPr>
+        <w:t>Недавно закончил обучение на Псе. Не работает.</w:t>
+      </w:r>
+    </w:p>
+    <w:p>
+      <w:pPr>
+        <w:pStyle w:val="normal"/>
+        <w:numPr>
+          <w:ilvl w:val="2"/>
+          <w:numId w:val="11"/>
+        </w:numPr>
+        <w:rPr>
+          <w:sz w:val="28"/>
+          <w:szCs w:val="28"/>
+        </w:rPr>
+      </w:pPr>
+      <w:r>
+        <w:rPr>
+          <w:sz w:val="28"/>
+          <w:szCs w:val="28"/>
+        </w:rPr>
+        <w:t xml:space="preserve">Евгений. 27 лет. </w:t>
       </w:r>
       <w:proofErr w:type="spellStart"/>
       <w:r>
@@ -511,14 +565,7 @@
           <w:sz w:val="28"/>
           <w:szCs w:val="28"/>
         </w:rPr>
-        <w:t>фрилан</w:t>
-      </w:r>
-      <w:r>
-        <w:rPr>
-          <w:sz w:val="28"/>
-          <w:szCs w:val="28"/>
-        </w:rPr>
-        <w:t>се</w:t>
+        <w:t>Фрилансер</w:t>
       </w:r>
       <w:proofErr w:type="spellEnd"/>
       <w:r>
@@ -526,13 +573,111 @@
           <w:sz w:val="28"/>
           <w:szCs w:val="28"/>
         </w:rPr>
-        <w:t xml:space="preserve"> в течение последних 5 лет</w:t>
+        <w:t>.</w:t>
       </w:r>
     </w:p>
     <w:p>
       <w:pPr>
         <w:pStyle w:val="normal"/>
         <w:ind w:left="1000"/>
+        <w:rPr>
+          <w:sz w:val="28"/>
+          <w:szCs w:val="28"/>
+        </w:rPr>
+      </w:pPr>
+    </w:p>
+    <w:p>
+      <w:pPr>
+        <w:pStyle w:val="normal"/>
+        <w:numPr>
+          <w:ilvl w:val="1"/>
+          <w:numId w:val="11"/>
+        </w:numPr>
+        <w:rPr>
+          <w:sz w:val="28"/>
+          <w:szCs w:val="28"/>
+        </w:rPr>
+      </w:pPr>
+      <w:proofErr w:type="spellStart"/>
+      <w:r>
+        <w:rPr>
+          <w:sz w:val="28"/>
+          <w:szCs w:val="28"/>
+        </w:rPr>
+        <w:t>Турагенты</w:t>
+      </w:r>
+      <w:proofErr w:type="spellEnd"/>
+      <w:r>
+        <w:rPr>
+          <w:sz w:val="28"/>
+          <w:szCs w:val="28"/>
+        </w:rPr>
+        <w:t xml:space="preserve">, которые хотят связать свою систему </w:t>
+      </w:r>
+      <w:r>
+        <w:rPr>
+          <w:sz w:val="28"/>
+          <w:szCs w:val="28"/>
+        </w:rPr>
+        <w:t>бронирования</w:t>
+      </w:r>
+      <w:r>
+        <w:rPr>
+          <w:sz w:val="28"/>
+          <w:szCs w:val="28"/>
+        </w:rPr>
+        <w:t xml:space="preserve"> с АСУ отеля</w:t>
+      </w:r>
+      <w:r>
+        <w:rPr>
+          <w:sz w:val="28"/>
+          <w:szCs w:val="28"/>
+        </w:rPr>
+        <w:t>:</w:t>
+      </w:r>
+    </w:p>
+    <w:p>
+      <w:pPr>
+        <w:pStyle w:val="normal"/>
+        <w:numPr>
+          <w:ilvl w:val="2"/>
+          <w:numId w:val="11"/>
+        </w:numPr>
+        <w:rPr>
+          <w:sz w:val="28"/>
+          <w:szCs w:val="28"/>
+        </w:rPr>
+      </w:pPr>
+      <w:r>
+        <w:rPr>
+          <w:sz w:val="28"/>
+          <w:szCs w:val="28"/>
+        </w:rPr>
+        <w:t xml:space="preserve">Афанасий. 30 лет. </w:t>
+      </w:r>
+      <w:r>
+        <w:rPr>
+          <w:sz w:val="28"/>
+          <w:szCs w:val="28"/>
+        </w:rPr>
+        <w:t>Турагентство</w:t>
+      </w:r>
+      <w:r>
+        <w:rPr>
+          <w:sz w:val="28"/>
+          <w:szCs w:val="28"/>
+        </w:rPr>
+        <w:t xml:space="preserve"> «Одиссея» </w:t>
+      </w:r>
+    </w:p>
+    <w:p>
+      <w:pPr>
+        <w:pStyle w:val="normal"/>
+        <w:ind w:left="1000"/>
+        <w:rPr>
+          <w:sz w:val="28"/>
+          <w:szCs w:val="28"/>
+        </w:rPr>
       </w:pPr>
     </w:p>
     <w:p>
@@ -542,6 +687,10 @@
           <w:ilvl w:val="0"/>
           <w:numId w:val="11"/>
         </w:numPr>
+        <w:rPr>
+          <w:sz w:val="28"/>
+          <w:szCs w:val="28"/>
+        </w:rPr>
       </w:pPr>
       <w:r>
         <w:rPr>
@@ -555,6 +704,10 @@
       <w:pPr>
         <w:pStyle w:val="normal"/>
         <w:ind w:left="360"/>
+        <w:rPr>
+          <w:sz w:val="28"/>
+          <w:szCs w:val="28"/>
+        </w:rPr>
       </w:pPr>
     </w:p>
     <w:p>
@@ -592,7 +745,55 @@
           <w:sz w:val="28"/>
           <w:szCs w:val="28"/>
         </w:rPr>
-        <w:t>Мы открыли новый отель в центре Москвы, но поток клиентов низкий. Для привлечения клиентов нашему отелю нужен сайт</w:t>
+        <w:t xml:space="preserve">Мы открыли новый </w:t>
+      </w:r>
+      <w:proofErr w:type="spellStart"/>
+      <w:r>
+        <w:rPr>
+          <w:sz w:val="28"/>
+          <w:szCs w:val="28"/>
+        </w:rPr>
+        <w:t>хостел</w:t>
+      </w:r>
+      <w:proofErr w:type="spellEnd"/>
+      <w:r>
+        <w:rPr>
+          <w:sz w:val="28"/>
+          <w:szCs w:val="28"/>
+        </w:rPr>
+        <w:t xml:space="preserve"> в центре Москвы, но поток клиентов низкий. Для привлечения клиентов </w:t>
+      </w:r>
+      <w:proofErr w:type="gramStart"/>
+      <w:r>
+        <w:rPr>
+          <w:sz w:val="28"/>
+          <w:szCs w:val="28"/>
+        </w:rPr>
+        <w:t>нашему</w:t>
+      </w:r>
+      <w:proofErr w:type="gramEnd"/>
+      <w:r>
+        <w:rPr>
+          <w:sz w:val="28"/>
+          <w:szCs w:val="28"/>
+        </w:rPr>
+        <w:t xml:space="preserve"> </w:t>
+      </w:r>
+      <w:proofErr w:type="spellStart"/>
+      <w:r>
+        <w:rPr>
+          <w:sz w:val="28"/>
+          <w:szCs w:val="28"/>
+        </w:rPr>
+        <w:t>хостелу</w:t>
+      </w:r>
+      <w:proofErr w:type="spellEnd"/>
+      <w:r>
+        <w:rPr>
+          <w:sz w:val="28"/>
+          <w:szCs w:val="28"/>
+        </w:rPr>
+        <w:t xml:space="preserve"> нужен сайт</w:t>
       </w:r>
     </w:p>
     <w:p>
@@ -699,6 +900,7 @@
           <w:sz w:val="28"/>
           <w:szCs w:val="28"/>
         </w:rPr>
+        <w:lastRenderedPageBreak/>
         <w:t xml:space="preserve">Ирина.  </w:t>
       </w:r>
       <w:r>
@@ -784,17 +986,29 @@
           <w:sz w:val="28"/>
           <w:szCs w:val="28"/>
         </w:rPr>
-        <w:t xml:space="preserve">Я учусь на 1 курсе </w:t>
-      </w:r>
-      <w:proofErr w:type="spellStart"/>
-      <w:r>
-        <w:rPr>
-          <w:sz w:val="28"/>
-          <w:szCs w:val="28"/>
-        </w:rPr>
-        <w:t>РТФ-а</w:t>
-      </w:r>
-      <w:proofErr w:type="spellEnd"/>
+        <w:t xml:space="preserve">Я учусь </w:t>
+      </w:r>
+      <w:r>
+        <w:rPr>
+          <w:sz w:val="28"/>
+          <w:szCs w:val="28"/>
+        </w:rPr>
+        <w:t>в художественном</w:t>
+      </w:r>
+      <w:r>
+        <w:rPr>
+          <w:sz w:val="28"/>
+          <w:szCs w:val="28"/>
+        </w:rPr>
+        <w:t xml:space="preserve"> </w:t>
+      </w:r>
+      <w:r>
+        <w:rPr>
+          <w:sz w:val="28"/>
+          <w:szCs w:val="28"/>
+        </w:rPr>
+        <w:t>училище</w:t>
+      </w:r>
       <w:r>
         <w:rPr>
           <w:sz w:val="28"/>
@@ -807,7 +1021,14 @@
           <w:sz w:val="28"/>
           <w:szCs w:val="28"/>
         </w:rPr>
-        <w:t>проходить у вас стажировку дизайнером</w:t>
+        <w:t>пройти</w:t>
+      </w:r>
+      <w:r>
+        <w:rPr>
+          <w:sz w:val="28"/>
+          <w:szCs w:val="28"/>
+        </w:rPr>
+        <w:t xml:space="preserve"> у вас стажировку дизайнером</w:t>
       </w:r>
     </w:p>
     <w:p>
@@ -984,7 +1205,14 @@
           <w:sz w:val="28"/>
           <w:szCs w:val="28"/>
         </w:rPr>
-        <w:t xml:space="preserve">Хотелось бы, чтобы была возможность вам связаться со мной только посредством </w:t>
+        <w:t>Хотелось бы</w:t>
+      </w:r>
+      <w:r>
+        <w:rPr>
+          <w:sz w:val="28"/>
+          <w:szCs w:val="28"/>
+        </w:rPr>
+        <w:t xml:space="preserve"> указать способ связи со мной, </w:t>
       </w:r>
       <w:proofErr w:type="spellStart"/>
       <w:r>
@@ -992,7 +1220,7 @@
           <w:sz w:val="28"/>
           <w:szCs w:val="28"/>
         </w:rPr>
-        <w:t>эл</w:t>
+        <w:t>тк</w:t>
       </w:r>
       <w:proofErr w:type="spellEnd"/>
       <w:r>
@@ -1000,32 +1228,7 @@
           <w:sz w:val="28"/>
           <w:szCs w:val="28"/>
         </w:rPr>
-        <w:t xml:space="preserve"> почты, </w:t>
-      </w:r>
-      <w:proofErr w:type="spellStart"/>
-      <w:proofErr w:type="gramStart"/>
-      <w:r>
-        <w:rPr>
-          <w:sz w:val="28"/>
-          <w:szCs w:val="28"/>
-        </w:rPr>
-        <w:t>тк</w:t>
-      </w:r>
-      <w:proofErr w:type="spellEnd"/>
-      <w:r>
-        <w:rPr>
-          <w:sz w:val="28"/>
-          <w:szCs w:val="28"/>
-        </w:rPr>
-        <w:t xml:space="preserve"> у</w:t>
-      </w:r>
-      <w:proofErr w:type="gramEnd"/>
-      <w:r>
-        <w:rPr>
-          <w:sz w:val="28"/>
-          <w:szCs w:val="28"/>
-        </w:rPr>
-        <w:t xml:space="preserve"> меня сломан телефон</w:t>
+        <w:t xml:space="preserve"> во время учебы я не отвечаю на телефон</w:t>
       </w:r>
       <w:r>
         <w:rPr>
@@ -1050,6 +1253,30 @@
           <w:szCs w:val="28"/>
         </w:rPr>
         <w:t>Сергей.</w:t>
+      </w:r>
+    </w:p>
+    <w:p>
+      <w:pPr>
+        <w:pStyle w:val="normal"/>
+        <w:ind w:left="426"/>
+        <w:rPr>
+          <w:sz w:val="28"/>
+          <w:szCs w:val="28"/>
+        </w:rPr>
+      </w:pPr>
+      <w:r>
+        <w:rPr>
+          <w:sz w:val="28"/>
+          <w:szCs w:val="28"/>
+        </w:rPr>
+        <w:t xml:space="preserve">Я </w:t>
+      </w:r>
+      <w:r>
+        <w:rPr>
+          <w:sz w:val="28"/>
+          <w:szCs w:val="28"/>
+        </w:rPr>
+        <w:t>ищу работу, хочу присоединиться к вашей компании</w:t>
       </w:r>
     </w:p>
     <w:p>
@@ -1089,7 +1316,7 @@
           <w:sz w:val="28"/>
           <w:szCs w:val="28"/>
         </w:rPr>
-        <w:t xml:space="preserve"> Хотелось бы узнать, чем команда занимается в свободное время</w:t>
+        <w:t>Хотелось бы узнать, чем команда занимается в свободное время</w:t>
       </w:r>
     </w:p>
     <w:p>
@@ -1109,31 +1336,298 @@
           <w:sz w:val="28"/>
           <w:szCs w:val="28"/>
         </w:rPr>
-        <w:t xml:space="preserve">Хотелось бы узнать </w:t>
-      </w:r>
+        <w:t>Хотелось бы узнать</w:t>
+      </w:r>
+      <w:r>
+        <w:rPr>
+          <w:sz w:val="28"/>
+          <w:szCs w:val="28"/>
+        </w:rPr>
+        <w:t xml:space="preserve"> о</w:t>
+      </w:r>
+      <w:r>
+        <w:rPr>
+          <w:sz w:val="28"/>
+          <w:szCs w:val="28"/>
+        </w:rPr>
+        <w:t xml:space="preserve"> людях, занимающих руководящие должности</w:t>
+      </w:r>
+    </w:p>
+    <w:p>
+      <w:pPr>
+        <w:pStyle w:val="normal"/>
+        <w:ind w:left="426"/>
+        <w:rPr>
+          <w:sz w:val="28"/>
+          <w:szCs w:val="28"/>
+        </w:rPr>
+      </w:pPr>
+    </w:p>
+    <w:p>
+      <w:pPr>
+        <w:pStyle w:val="normal"/>
+        <w:ind w:left="426"/>
+        <w:rPr>
+          <w:sz w:val="28"/>
+          <w:szCs w:val="28"/>
+        </w:rPr>
+      </w:pPr>
+      <w:r>
+        <w:rPr>
+          <w:sz w:val="28"/>
+          <w:szCs w:val="28"/>
+        </w:rPr>
+        <w:t>Евгений.</w:t>
+      </w:r>
+    </w:p>
+    <w:p>
+      <w:pPr>
+        <w:pStyle w:val="normal"/>
+        <w:ind w:left="426"/>
+        <w:rPr>
+          <w:sz w:val="28"/>
+          <w:szCs w:val="28"/>
+        </w:rPr>
+      </w:pPr>
+      <w:r>
+        <w:rPr>
+          <w:sz w:val="28"/>
+          <w:szCs w:val="28"/>
+        </w:rPr>
+        <w:t xml:space="preserve">Заказчик хочет встроить вашу систему бронирования на сайт, разрабатываемы для него мной. </w:t>
+      </w:r>
+    </w:p>
+    <w:p>
+      <w:pPr>
+        <w:pStyle w:val="normal"/>
+        <w:numPr>
+          <w:ilvl w:val="0"/>
+          <w:numId w:val="22"/>
+        </w:numPr>
+        <w:ind w:left="1418"/>
+        <w:rPr>
+          <w:sz w:val="28"/>
+          <w:szCs w:val="28"/>
+        </w:rPr>
+      </w:pPr>
+      <w:r>
+        <w:rPr>
+          <w:sz w:val="28"/>
+          <w:szCs w:val="28"/>
+        </w:rPr>
+        <w:t>Хотелось бы посмотреть примеры сайтов, на которые интегрирована ваша система бронирования.</w:t>
+      </w:r>
+    </w:p>
+    <w:p>
+      <w:pPr>
+        <w:pStyle w:val="normal"/>
+        <w:numPr>
+          <w:ilvl w:val="0"/>
+          <w:numId w:val="22"/>
+        </w:numPr>
+        <w:ind w:left="1418"/>
+        <w:rPr>
+          <w:sz w:val="28"/>
+          <w:szCs w:val="28"/>
+        </w:rPr>
+      </w:pPr>
+      <w:r>
+        <w:rPr>
+          <w:sz w:val="28"/>
+          <w:szCs w:val="28"/>
+        </w:rPr>
+        <w:t>Хотелось бы получить код для интеграции.</w:t>
+      </w:r>
+    </w:p>
+    <w:p>
+      <w:pPr>
+        <w:pStyle w:val="normal"/>
+        <w:ind w:left="426"/>
+        <w:rPr>
+          <w:sz w:val="28"/>
+          <w:szCs w:val="28"/>
+        </w:rPr>
+      </w:pPr>
+      <w:r>
+        <w:rPr>
+          <w:sz w:val="28"/>
+          <w:szCs w:val="28"/>
+        </w:rPr>
+        <w:lastRenderedPageBreak/>
+        <w:br/>
+      </w:r>
+    </w:p>
+    <w:p>
+      <w:pPr>
+        <w:pStyle w:val="normal"/>
+        <w:ind w:left="426"/>
+        <w:rPr>
+          <w:sz w:val="28"/>
+          <w:szCs w:val="28"/>
+        </w:rPr>
+      </w:pPr>
+      <w:r>
+        <w:rPr>
+          <w:sz w:val="28"/>
+          <w:szCs w:val="28"/>
+        </w:rPr>
+        <w:t>Афанасий.</w:t>
+      </w:r>
+    </w:p>
+    <w:p>
+      <w:pPr>
+        <w:ind w:left="426"/>
+        <w:rPr>
+          <w:rFonts w:ascii="Arial" w:eastAsia="Times New Roman" w:hAnsi="Arial" w:cs="Arial"/>
+          <w:sz w:val="28"/>
+          <w:szCs w:val="28"/>
+        </w:rPr>
+      </w:pPr>
+      <w:r>
+        <w:rPr>
+          <w:rFonts w:ascii="Arial" w:hAnsi="Arial" w:cs="Arial"/>
+          <w:sz w:val="28"/>
+          <w:szCs w:val="28"/>
+        </w:rPr>
+        <w:t>Наше турагентство</w:t>
+      </w:r>
+      <w:r>
+        <w:rPr>
+          <w:rFonts w:ascii="Arial" w:hAnsi="Arial" w:cs="Arial"/>
+          <w:sz w:val="28"/>
+          <w:szCs w:val="28"/>
+        </w:rPr>
+        <w:t xml:space="preserve"> хочет подключить вашу систему</w:t>
+      </w:r>
+      <w:r>
+        <w:rPr>
+          <w:sz w:val="28"/>
+          <w:szCs w:val="28"/>
+        </w:rPr>
+        <w:t xml:space="preserve"> </w:t>
+      </w:r>
+      <w:proofErr w:type="spellStart"/>
       <w:proofErr w:type="gramStart"/>
       <w:r>
         <w:rPr>
-          <w:sz w:val="28"/>
-          <w:szCs w:val="28"/>
-        </w:rPr>
-        <w:t>людях</w:t>
+          <w:rFonts w:ascii="Arial" w:eastAsia="Times New Roman" w:hAnsi="Arial" w:cs="Arial"/>
+          <w:sz w:val="28"/>
+          <w:szCs w:val="28"/>
+        </w:rPr>
+        <w:t>с</w:t>
       </w:r>
       <w:proofErr w:type="gramEnd"/>
       <w:r>
         <w:rPr>
-          <w:sz w:val="28"/>
-          <w:szCs w:val="28"/>
-        </w:rPr>
-        <w:t>, занимающих руководящие должности</w:t>
-      </w:r>
-      <w:r>
-        <w:rPr>
-          <w:sz w:val="28"/>
-          <w:szCs w:val="28"/>
-        </w:rPr>
-        <w:br/>
-      </w:r>
+          <w:rFonts w:ascii="Arial" w:eastAsia="Times New Roman" w:hAnsi="Arial" w:cs="Arial"/>
+          <w:sz w:val="28"/>
+          <w:szCs w:val="28"/>
+        </w:rPr>
+        <w:t>hannel</w:t>
+      </w:r>
+      <w:proofErr w:type="spellEnd"/>
+      <w:r>
+        <w:rPr>
+          <w:rFonts w:ascii="Arial" w:eastAsia="Times New Roman" w:hAnsi="Arial" w:cs="Arial"/>
+          <w:sz w:val="28"/>
+          <w:szCs w:val="28"/>
+        </w:rPr>
+        <w:t xml:space="preserve"> </w:t>
+      </w:r>
+      <w:proofErr w:type="spellStart"/>
+      <w:r>
+        <w:rPr>
+          <w:rFonts w:ascii="Arial" w:eastAsia="Times New Roman" w:hAnsi="Arial" w:cs="Arial"/>
+          <w:sz w:val="28"/>
+          <w:szCs w:val="28"/>
+        </w:rPr>
+        <w:t>manager</w:t>
+      </w:r>
+      <w:proofErr w:type="spellEnd"/>
+      <w:r>
+        <w:rPr>
+          <w:rFonts w:ascii="Arial" w:eastAsia="Times New Roman" w:hAnsi="Arial" w:cs="Arial"/>
+          <w:sz w:val="28"/>
+          <w:szCs w:val="28"/>
+        </w:rPr>
+        <w:t xml:space="preserve"> для покупки и бронирования номеров отелей в режиме реального времени</w:t>
+      </w:r>
+    </w:p>
+    <w:p>
+      <w:pPr>
+        <w:pStyle w:val="a6"/>
+        <w:numPr>
+          <w:ilvl w:val="0"/>
+          <w:numId w:val="21"/>
+        </w:numPr>
+        <w:rPr>
+          <w:rFonts w:ascii="Arial" w:eastAsia="Times New Roman" w:hAnsi="Arial" w:cs="Arial"/>
+          <w:sz w:val="28"/>
+          <w:szCs w:val="28"/>
+        </w:rPr>
+      </w:pPr>
+      <w:r>
+        <w:rPr>
+          <w:rFonts w:ascii="Arial" w:eastAsia="Times New Roman" w:hAnsi="Arial" w:cs="Arial"/>
+          <w:sz w:val="28"/>
+          <w:szCs w:val="28"/>
+        </w:rPr>
+        <w:t>Хотелось бы ознакомиться с моими выгодами</w:t>
+      </w:r>
+    </w:p>
+    <w:p>
+      <w:pPr>
+        <w:pStyle w:val="a6"/>
+        <w:numPr>
+          <w:ilvl w:val="0"/>
+          <w:numId w:val="21"/>
+        </w:numPr>
+        <w:rPr>
+          <w:rFonts w:ascii="Arial" w:eastAsia="Times New Roman" w:hAnsi="Arial" w:cs="Arial"/>
+          <w:sz w:val="28"/>
+          <w:szCs w:val="28"/>
+        </w:rPr>
+      </w:pPr>
+      <w:r>
+        <w:rPr>
+          <w:rFonts w:ascii="Arial" w:eastAsia="Times New Roman" w:hAnsi="Arial" w:cs="Arial"/>
+          <w:sz w:val="28"/>
+          <w:szCs w:val="28"/>
+        </w:rPr>
+        <w:t>Хотелось бы узнать о том, как работает ваша система</w:t>
+      </w:r>
+    </w:p>
+    <w:p>
+      <w:pPr>
+        <w:pStyle w:val="a6"/>
+        <w:numPr>
+          <w:ilvl w:val="0"/>
+          <w:numId w:val="21"/>
+        </w:numPr>
+        <w:rPr>
+          <w:rFonts w:ascii="Arial" w:eastAsia="Times New Roman" w:hAnsi="Arial" w:cs="Arial"/>
+          <w:sz w:val="28"/>
+          <w:szCs w:val="28"/>
+        </w:rPr>
+      </w:pPr>
+      <w:r>
+        <w:rPr>
+          <w:rFonts w:ascii="Arial" w:eastAsia="Times New Roman" w:hAnsi="Arial" w:cs="Arial"/>
+          <w:sz w:val="28"/>
+          <w:szCs w:val="28"/>
+        </w:rPr>
+        <w:t>Отправить заявку на сотрудничество</w:t>
+      </w:r>
+    </w:p>
+    <w:p>
+      <w:pPr>
+        <w:pStyle w:val="normal"/>
+        <w:ind w:left="426"/>
+        <w:rPr>
+          <w:sz w:val="28"/>
+          <w:szCs w:val="28"/>
+        </w:rPr>
+      </w:pPr>
     </w:p>
     <w:p>
       <w:pPr>
@@ -1153,6 +1647,7 @@
           <w:numId w:val="11"/>
         </w:numPr>
         <w:rPr>
+          <w:b/>
           <w:sz w:val="28"/>
           <w:szCs w:val="28"/>
         </w:rPr>
@@ -1173,6 +1668,7 @@
       </w:r>
       <w:r>
         <w:rPr>
+          <w:b/>
           <w:sz w:val="28"/>
           <w:szCs w:val="28"/>
         </w:rPr>
@@ -1184,12 +1680,14 @@
         <w:pStyle w:val="normal"/>
         <w:ind w:firstLine="360"/>
         <w:rPr>
-          <w:sz w:val="28"/>
-          <w:szCs w:val="28"/>
-        </w:rPr>
-      </w:pPr>
-      <w:r>
-        <w:rPr>
+          <w:b/>
+          <w:sz w:val="28"/>
+          <w:szCs w:val="28"/>
+        </w:rPr>
+      </w:pPr>
+      <w:r>
+        <w:rPr>
+          <w:b/>
           <w:sz w:val="28"/>
           <w:szCs w:val="28"/>
         </w:rPr>
@@ -1197,26 +1695,21 @@
       </w:r>
       <w:r>
         <w:rPr>
-          <w:sz w:val="28"/>
-          <w:szCs w:val="28"/>
-        </w:rPr>
-        <w:t>Дмитрий.</w:t>
-      </w:r>
-      <w:r>
-        <w:rPr>
-          <w:sz w:val="28"/>
-          <w:szCs w:val="28"/>
-        </w:rPr>
-        <w:t xml:space="preserve"> </w:t>
-      </w:r>
-    </w:p>
-    <w:p>
-      <w:pPr>
-        <w:pStyle w:val="normal"/>
-        <w:ind w:left="426"/>
-        <w:rPr>
-          <w:sz w:val="28"/>
-          <w:szCs w:val="28"/>
+          <w:b/>
+          <w:sz w:val="28"/>
+          <w:szCs w:val="28"/>
+        </w:rPr>
+        <w:t xml:space="preserve">Дмитрий. </w:t>
+      </w:r>
+    </w:p>
+    <w:p>
+      <w:pPr>
+        <w:pStyle w:val="normal"/>
+        <w:ind w:left="426"/>
+        <w:rPr>
+          <w:sz w:val="28"/>
+          <w:szCs w:val="28"/>
+          <w:lang w:val="en-US"/>
         </w:rPr>
       </w:pPr>
       <w:r>
@@ -1242,12 +1735,97 @@
         </w:rPr>
         <w:t>, было очень трудно найти переходы на сайты отелей.</w:t>
       </w:r>
-      <w:r>
-        <w:rPr>
-          <w:sz w:val="28"/>
-          <w:szCs w:val="28"/>
-        </w:rPr>
-        <w:t xml:space="preserve"> Возможность выбрать 2 взаимоисключающих продукта – «эксклюзивный сайт» и</w:t>
+    </w:p>
+    <w:p>
+      <w:pPr>
+        <w:pStyle w:val="normal"/>
+        <w:ind w:left="426"/>
+        <w:rPr>
+          <w:sz w:val="28"/>
+          <w:szCs w:val="28"/>
+          <w:lang w:val="en-US"/>
+        </w:rPr>
+      </w:pPr>
+      <w:r>
+        <w:rPr>
+          <w:noProof/>
+          <w:sz w:val="28"/>
+          <w:szCs w:val="28"/>
+        </w:rPr>
+        <w:drawing>
+          <wp:inline distT="0" distB="0" distL="0" distR="0">
+            <wp:extent cx="5733415" cy="3223472"/>
+            <wp:effectExtent l="19050" t="0" r="635" b="0"/>
+            <wp:docPr id="49" name="Рисунок 49"/>
+            <wp:cNvGraphicFramePr>
+              <a:graphicFrameLocks xmlns:a="http://schemas.openxmlformats.org/drawingml/2006/main" noChangeAspect="1"/>
+            </wp:cNvGraphicFramePr>
+            <a:graphic xmlns:a="http://schemas.openxmlformats.org/drawingml/2006/main">
+              <a:graphicData uri="http://schemas.openxmlformats.org/drawingml/2006/picture">
+                <pic:pic xmlns:pic="http://schemas.openxmlformats.org/drawingml/2006/picture">
+                  <pic:nvPicPr>
+                    <pic:cNvPr id="0" name="Picture 49"/>
+                    <pic:cNvPicPr>
+                      <a:picLocks noChangeAspect="1" noChangeArrowheads="1"/>
+                    </pic:cNvPicPr>
+                  </pic:nvPicPr>
+                  <pic:blipFill>
+                    <a:blip r:embed="rId5"/>
+                    <a:srcRect/>
+                    <a:stretch>
+                      <a:fillRect/>
+                    </a:stretch>
+                  </pic:blipFill>
+                  <pic:spPr bwMode="auto">
+                    <a:xfrm>
+                      <a:off x="0" y="0"/>
+                      <a:ext cx="5733415" cy="3223472"/>
+                    </a:xfrm>
+                    <a:prstGeom prst="rect">
+                      <a:avLst/>
+                    </a:prstGeom>
+                    <a:noFill/>
+                    <a:ln w="9525">
+                      <a:noFill/>
+                      <a:miter lim="800000"/>
+                      <a:headEnd/>
+                      <a:tailEnd/>
+                    </a:ln>
+                  </pic:spPr>
+                </pic:pic>
+              </a:graphicData>
+            </a:graphic>
+          </wp:inline>
+        </w:drawing>
+      </w:r>
+    </w:p>
+    <w:p>
+      <w:pPr>
+        <w:pStyle w:val="normal"/>
+        <w:ind w:left="426"/>
+        <w:rPr>
+          <w:sz w:val="28"/>
+          <w:szCs w:val="28"/>
+          <w:lang w:val="en-US"/>
+        </w:rPr>
+      </w:pPr>
+    </w:p>
+    <w:p>
+      <w:pPr>
+        <w:pStyle w:val="normal"/>
+        <w:ind w:left="426"/>
+        <w:rPr>
+          <w:sz w:val="28"/>
+          <w:szCs w:val="28"/>
+          <w:lang w:val="en-US"/>
+        </w:rPr>
+      </w:pPr>
+      <w:r>
+        <w:rPr>
+          <w:sz w:val="28"/>
+          <w:szCs w:val="28"/>
+        </w:rPr>
+        <w:t xml:space="preserve">Возможность выбрать 2 </w:t>
       </w:r>
       <w:proofErr w:type="gramStart"/>
       <w:r>
@@ -1255,21 +1833,7 @@
           <w:sz w:val="28"/>
           <w:szCs w:val="28"/>
         </w:rPr>
-        <w:t xml:space="preserve"> </w:t>
-      </w:r>
-      <w:r>
-        <w:rPr>
-          <w:sz w:val="28"/>
-          <w:szCs w:val="28"/>
-        </w:rPr>
-        <w:t xml:space="preserve"> </w:t>
-      </w:r>
-      <w:r>
-        <w:rPr>
-          <w:sz w:val="28"/>
-          <w:szCs w:val="28"/>
-        </w:rPr>
-        <w:t>П</w:t>
+        <w:t>взаимоисключающих</w:t>
       </w:r>
       <w:proofErr w:type="gramEnd"/>
       <w:r>
@@ -1277,7 +1841,248 @@
           <w:sz w:val="28"/>
           <w:szCs w:val="28"/>
         </w:rPr>
-        <w:t xml:space="preserve">ри заполнении заявки было непонятно наличие  пункта «Китайская версия сайта», </w:t>
+        <w:t xml:space="preserve"> продукта – «эксклюзивный сайт» и </w:t>
+      </w:r>
+      <w:r>
+        <w:rPr>
+          <w:sz w:val="28"/>
+          <w:szCs w:val="28"/>
+        </w:rPr>
+        <w:t>типовой сайт</w:t>
+      </w:r>
+      <w:r>
+        <w:rPr>
+          <w:sz w:val="28"/>
+          <w:szCs w:val="28"/>
+        </w:rPr>
+        <w:t xml:space="preserve"> «TL: Старт»</w:t>
+      </w:r>
+      <w:r>
+        <w:rPr>
+          <w:sz w:val="28"/>
+          <w:szCs w:val="28"/>
+        </w:rPr>
+        <w:t xml:space="preserve">. </w:t>
+      </w:r>
+    </w:p>
+    <w:p>
+      <w:pPr>
+        <w:pStyle w:val="normal"/>
+        <w:ind w:left="426"/>
+        <w:rPr>
+          <w:sz w:val="28"/>
+          <w:szCs w:val="28"/>
+          <w:lang w:val="en-US"/>
+        </w:rPr>
+      </w:pPr>
+      <w:r>
+        <w:rPr>
+          <w:noProof/>
+          <w:sz w:val="28"/>
+          <w:szCs w:val="28"/>
+        </w:rPr>
+        <w:lastRenderedPageBreak/>
+        <w:drawing>
+          <wp:inline distT="0" distB="0" distL="0" distR="0">
+            <wp:extent cx="5733415" cy="3223472"/>
+            <wp:effectExtent l="19050" t="0" r="635" b="0"/>
+            <wp:docPr id="46" name="Рисунок 46"/>
+            <wp:cNvGraphicFramePr>
+              <a:graphicFrameLocks xmlns:a="http://schemas.openxmlformats.org/drawingml/2006/main" noChangeAspect="1"/>
+            </wp:cNvGraphicFramePr>
+            <a:graphic xmlns:a="http://schemas.openxmlformats.org/drawingml/2006/main">
+              <a:graphicData uri="http://schemas.openxmlformats.org/drawingml/2006/picture">
+                <pic:pic xmlns:pic="http://schemas.openxmlformats.org/drawingml/2006/picture">
+                  <pic:nvPicPr>
+                    <pic:cNvPr id="0" name="Picture 46"/>
+                    <pic:cNvPicPr>
+                      <a:picLocks noChangeAspect="1" noChangeArrowheads="1"/>
+                    </pic:cNvPicPr>
+                  </pic:nvPicPr>
+                  <pic:blipFill>
+                    <a:blip r:embed="rId6"/>
+                    <a:srcRect/>
+                    <a:stretch>
+                      <a:fillRect/>
+                    </a:stretch>
+                  </pic:blipFill>
+                  <pic:spPr bwMode="auto">
+                    <a:xfrm>
+                      <a:off x="0" y="0"/>
+                      <a:ext cx="5733415" cy="3223472"/>
+                    </a:xfrm>
+                    <a:prstGeom prst="rect">
+                      <a:avLst/>
+                    </a:prstGeom>
+                    <a:noFill/>
+                    <a:ln w="9525">
+                      <a:noFill/>
+                      <a:miter lim="800000"/>
+                      <a:headEnd/>
+                      <a:tailEnd/>
+                    </a:ln>
+                  </pic:spPr>
+                </pic:pic>
+              </a:graphicData>
+            </a:graphic>
+          </wp:inline>
+        </w:drawing>
+      </w:r>
+    </w:p>
+    <w:p>
+      <w:pPr>
+        <w:pStyle w:val="normal"/>
+        <w:ind w:left="426"/>
+        <w:rPr>
+          <w:sz w:val="28"/>
+          <w:szCs w:val="28"/>
+          <w:lang w:val="en-US"/>
+        </w:rPr>
+      </w:pPr>
+    </w:p>
+    <w:p>
+      <w:pPr>
+        <w:pStyle w:val="normal"/>
+        <w:ind w:left="426"/>
+        <w:rPr>
+          <w:sz w:val="28"/>
+          <w:szCs w:val="28"/>
+          <w:lang w:val="en-US"/>
+        </w:rPr>
+      </w:pPr>
+      <w:r>
+        <w:rPr>
+          <w:sz w:val="28"/>
+          <w:szCs w:val="28"/>
+        </w:rPr>
+        <w:t>При заполнении заявки было непонятно наличие  пункта «Китайская версия сайта», т</w:t>
+      </w:r>
+      <w:r>
+        <w:rPr>
+          <w:sz w:val="28"/>
+          <w:szCs w:val="28"/>
+        </w:rPr>
+        <w:t xml:space="preserve">ак </w:t>
+      </w:r>
+      <w:r>
+        <w:rPr>
+          <w:sz w:val="28"/>
+          <w:szCs w:val="28"/>
+        </w:rPr>
+        <w:t>к</w:t>
+      </w:r>
+      <w:r>
+        <w:rPr>
+          <w:sz w:val="28"/>
+          <w:szCs w:val="28"/>
+        </w:rPr>
+        <w:t>ак</w:t>
+      </w:r>
+      <w:r>
+        <w:rPr>
+          <w:sz w:val="28"/>
+          <w:szCs w:val="28"/>
+        </w:rPr>
+        <w:t xml:space="preserve"> отсутствовали другие языковые версии</w:t>
+      </w:r>
+      <w:r>
+        <w:rPr>
+          <w:sz w:val="28"/>
+          <w:szCs w:val="28"/>
+        </w:rPr>
+        <w:t>.</w:t>
+      </w:r>
+    </w:p>
+    <w:p>
+      <w:pPr>
+        <w:pStyle w:val="normal"/>
+        <w:ind w:left="426"/>
+        <w:rPr>
+          <w:sz w:val="28"/>
+          <w:szCs w:val="28"/>
+          <w:lang w:val="en-US"/>
+        </w:rPr>
+      </w:pPr>
+      <w:r>
+        <w:rPr>
+          <w:noProof/>
+          <w:sz w:val="28"/>
+          <w:szCs w:val="28"/>
+        </w:rPr>
+        <w:drawing>
+          <wp:inline distT="0" distB="0" distL="0" distR="0">
+            <wp:extent cx="5733415" cy="3223472"/>
+            <wp:effectExtent l="19050" t="0" r="635" b="0"/>
+            <wp:docPr id="43" name="Рисунок 43"/>
+            <wp:cNvGraphicFramePr>
+              <a:graphicFrameLocks xmlns:a="http://schemas.openxmlformats.org/drawingml/2006/main" noChangeAspect="1"/>
+            </wp:cNvGraphicFramePr>
+            <a:graphic xmlns:a="http://schemas.openxmlformats.org/drawingml/2006/main">
+              <a:graphicData uri="http://schemas.openxmlformats.org/drawingml/2006/picture">
+                <pic:pic xmlns:pic="http://schemas.openxmlformats.org/drawingml/2006/picture">
+                  <pic:nvPicPr>
+                    <pic:cNvPr id="0" name="Picture 43"/>
+                    <pic:cNvPicPr>
+                      <a:picLocks noChangeAspect="1" noChangeArrowheads="1"/>
+                    </pic:cNvPicPr>
+                  </pic:nvPicPr>
+                  <pic:blipFill>
+                    <a:blip r:embed="rId7"/>
+                    <a:srcRect/>
+                    <a:stretch>
+                      <a:fillRect/>
+                    </a:stretch>
+                  </pic:blipFill>
+                  <pic:spPr bwMode="auto">
+                    <a:xfrm>
+                      <a:off x="0" y="0"/>
+                      <a:ext cx="5733415" cy="3223472"/>
+                    </a:xfrm>
+                    <a:prstGeom prst="rect">
+                      <a:avLst/>
+                    </a:prstGeom>
+                    <a:noFill/>
+                    <a:ln w="9525">
+                      <a:noFill/>
+                      <a:miter lim="800000"/>
+                      <a:headEnd/>
+                      <a:tailEnd/>
+                    </a:ln>
+                  </pic:spPr>
+                </pic:pic>
+              </a:graphicData>
+            </a:graphic>
+          </wp:inline>
+        </w:drawing>
+      </w:r>
+    </w:p>
+    <w:p>
+      <w:pPr>
+        <w:pStyle w:val="normal"/>
+        <w:ind w:left="426"/>
+        <w:rPr>
+          <w:sz w:val="28"/>
+          <w:szCs w:val="28"/>
+          <w:lang w:val="en-US"/>
+        </w:rPr>
+      </w:pPr>
+    </w:p>
+    <w:p>
+      <w:pPr>
+        <w:pStyle w:val="normal"/>
+        <w:ind w:left="426"/>
+        <w:rPr>
+          <w:sz w:val="28"/>
+          <w:szCs w:val="28"/>
+          <w:lang w:val="en-US"/>
+        </w:rPr>
+      </w:pPr>
+      <w:r>
+        <w:rPr>
+          <w:sz w:val="28"/>
+          <w:szCs w:val="28"/>
+        </w:rPr>
+        <w:t xml:space="preserve">При растягивании поле «Комментарий» резко перемещается </w:t>
       </w:r>
       <w:proofErr w:type="spellStart"/>
       <w:r>
@@ -1285,66 +2090,710 @@
           <w:sz w:val="28"/>
           <w:szCs w:val="28"/>
         </w:rPr>
-        <w:t>тк</w:t>
+        <w:t>вправо-вниз</w:t>
       </w:r>
       <w:proofErr w:type="spellEnd"/>
-      <w:r>
-        <w:rPr>
-          <w:sz w:val="28"/>
-          <w:szCs w:val="28"/>
-        </w:rPr>
-        <w:t xml:space="preserve"> отсутствовали другие языковые версии</w:t>
-      </w:r>
-      <w:r>
-        <w:rPr>
-          <w:sz w:val="28"/>
-          <w:szCs w:val="28"/>
-        </w:rPr>
-        <w:t xml:space="preserve">. При растягивании поле «Комментарий» резко перемещается </w:t>
-      </w:r>
+    </w:p>
+    <w:p>
+      <w:pPr>
+        <w:pStyle w:val="normal"/>
+        <w:ind w:left="426"/>
+        <w:rPr>
+          <w:sz w:val="28"/>
+          <w:szCs w:val="28"/>
+          <w:lang w:val="en-US"/>
+        </w:rPr>
+      </w:pPr>
+      <w:r>
+        <w:rPr>
+          <w:noProof/>
+          <w:sz w:val="28"/>
+          <w:szCs w:val="28"/>
+        </w:rPr>
+        <w:lastRenderedPageBreak/>
+        <w:drawing>
+          <wp:inline distT="0" distB="0" distL="0" distR="0">
+            <wp:extent cx="5733415" cy="3223472"/>
+            <wp:effectExtent l="19050" t="0" r="635" b="0"/>
+            <wp:docPr id="37" name="Рисунок 37"/>
+            <wp:cNvGraphicFramePr>
+              <a:graphicFrameLocks xmlns:a="http://schemas.openxmlformats.org/drawingml/2006/main" noChangeAspect="1"/>
+            </wp:cNvGraphicFramePr>
+            <a:graphic xmlns:a="http://schemas.openxmlformats.org/drawingml/2006/main">
+              <a:graphicData uri="http://schemas.openxmlformats.org/drawingml/2006/picture">
+                <pic:pic xmlns:pic="http://schemas.openxmlformats.org/drawingml/2006/picture">
+                  <pic:nvPicPr>
+                    <pic:cNvPr id="0" name="Picture 37"/>
+                    <pic:cNvPicPr>
+                      <a:picLocks noChangeAspect="1" noChangeArrowheads="1"/>
+                    </pic:cNvPicPr>
+                  </pic:nvPicPr>
+                  <pic:blipFill>
+                    <a:blip r:embed="rId8"/>
+                    <a:srcRect/>
+                    <a:stretch>
+                      <a:fillRect/>
+                    </a:stretch>
+                  </pic:blipFill>
+                  <pic:spPr bwMode="auto">
+                    <a:xfrm>
+                      <a:off x="0" y="0"/>
+                      <a:ext cx="5733415" cy="3223472"/>
+                    </a:xfrm>
+                    <a:prstGeom prst="rect">
+                      <a:avLst/>
+                    </a:prstGeom>
+                    <a:noFill/>
+                    <a:ln w="9525">
+                      <a:noFill/>
+                      <a:miter lim="800000"/>
+                      <a:headEnd/>
+                      <a:tailEnd/>
+                    </a:ln>
+                  </pic:spPr>
+                </pic:pic>
+              </a:graphicData>
+            </a:graphic>
+          </wp:inline>
+        </w:drawing>
+      </w:r>
+    </w:p>
+    <w:p>
+      <w:pPr>
+        <w:pStyle w:val="normal"/>
+        <w:ind w:left="426"/>
+        <w:rPr>
+          <w:b/>
+          <w:sz w:val="28"/>
+          <w:szCs w:val="28"/>
+        </w:rPr>
+      </w:pPr>
+    </w:p>
+    <w:p>
+      <w:pPr>
+        <w:pStyle w:val="normal"/>
+        <w:ind w:left="426"/>
+        <w:rPr>
+          <w:sz w:val="28"/>
+          <w:szCs w:val="28"/>
+          <w:lang w:val="en-US"/>
+        </w:rPr>
+      </w:pPr>
+      <w:r>
+        <w:rPr>
+          <w:b/>
+          <w:sz w:val="28"/>
+          <w:szCs w:val="28"/>
+        </w:rPr>
+        <w:t>Ирина.</w:t>
+      </w:r>
+      <w:r>
+        <w:rPr>
+          <w:sz w:val="28"/>
+          <w:szCs w:val="28"/>
+        </w:rPr>
+        <w:t xml:space="preserve">  </w:t>
+      </w:r>
+      <w:r>
+        <w:rPr>
+          <w:sz w:val="28"/>
+          <w:szCs w:val="28"/>
+        </w:rPr>
+        <w:br/>
+      </w:r>
+      <w:r>
+        <w:rPr>
+          <w:sz w:val="28"/>
+          <w:szCs w:val="28"/>
+        </w:rPr>
+        <w:t>При попытке выделить пункт,</w:t>
+      </w:r>
+      <w:r>
+        <w:rPr>
+          <w:sz w:val="28"/>
+          <w:szCs w:val="28"/>
+        </w:rPr>
+        <w:t xml:space="preserve"> при наведении на него, иногда появляется</w:t>
+      </w:r>
+      <w:r>
+        <w:rPr>
+          <w:sz w:val="28"/>
+          <w:szCs w:val="28"/>
+        </w:rPr>
+        <w:t xml:space="preserve"> окошко-пояснение</w:t>
+      </w:r>
+      <w:r>
+        <w:rPr>
+          <w:sz w:val="28"/>
+          <w:szCs w:val="28"/>
+        </w:rPr>
+        <w:t xml:space="preserve"> от соседнего пункта</w:t>
+      </w:r>
+      <w:r>
+        <w:rPr>
+          <w:sz w:val="28"/>
+          <w:szCs w:val="28"/>
+        </w:rPr>
+        <w:t>, из-за которого невозможно выделить</w:t>
+      </w:r>
+      <w:r>
+        <w:rPr>
+          <w:sz w:val="28"/>
+          <w:szCs w:val="28"/>
+        </w:rPr>
+        <w:t xml:space="preserve"> текст</w:t>
+      </w:r>
+      <w:r>
+        <w:rPr>
+          <w:sz w:val="28"/>
+          <w:szCs w:val="28"/>
+        </w:rPr>
+        <w:t>.</w:t>
+      </w:r>
+    </w:p>
+    <w:p>
+      <w:pPr>
+        <w:pStyle w:val="normal"/>
+        <w:ind w:left="426"/>
+        <w:rPr>
+          <w:sz w:val="28"/>
+          <w:szCs w:val="28"/>
+          <w:lang w:val="en-US"/>
+        </w:rPr>
+      </w:pPr>
+      <w:r>
+        <w:rPr>
+          <w:noProof/>
+          <w:sz w:val="28"/>
+          <w:szCs w:val="28"/>
+        </w:rPr>
+        <w:drawing>
+          <wp:inline distT="0" distB="0" distL="0" distR="0">
+            <wp:extent cx="5733415" cy="3223472"/>
+            <wp:effectExtent l="19050" t="0" r="635" b="0"/>
+            <wp:docPr id="40" name="Рисунок 40"/>
+            <wp:cNvGraphicFramePr>
+              <a:graphicFrameLocks xmlns:a="http://schemas.openxmlformats.org/drawingml/2006/main" noChangeAspect="1"/>
+            </wp:cNvGraphicFramePr>
+            <a:graphic xmlns:a="http://schemas.openxmlformats.org/drawingml/2006/main">
+              <a:graphicData uri="http://schemas.openxmlformats.org/drawingml/2006/picture">
+                <pic:pic xmlns:pic="http://schemas.openxmlformats.org/drawingml/2006/picture">
+                  <pic:nvPicPr>
+                    <pic:cNvPr id="0" name="Picture 40"/>
+                    <pic:cNvPicPr>
+                      <a:picLocks noChangeAspect="1" noChangeArrowheads="1"/>
+                    </pic:cNvPicPr>
+                  </pic:nvPicPr>
+                  <pic:blipFill>
+                    <a:blip r:embed="rId9"/>
+                    <a:srcRect/>
+                    <a:stretch>
+                      <a:fillRect/>
+                    </a:stretch>
+                  </pic:blipFill>
+                  <pic:spPr bwMode="auto">
+                    <a:xfrm>
+                      <a:off x="0" y="0"/>
+                      <a:ext cx="5733415" cy="3223472"/>
+                    </a:xfrm>
+                    <a:prstGeom prst="rect">
+                      <a:avLst/>
+                    </a:prstGeom>
+                    <a:noFill/>
+                    <a:ln w="9525">
+                      <a:noFill/>
+                      <a:miter lim="800000"/>
+                      <a:headEnd/>
+                      <a:tailEnd/>
+                    </a:ln>
+                  </pic:spPr>
+                </pic:pic>
+              </a:graphicData>
+            </a:graphic>
+          </wp:inline>
+        </w:drawing>
+      </w:r>
+    </w:p>
+    <w:p>
+      <w:pPr>
+        <w:pStyle w:val="normal"/>
+        <w:ind w:left="426"/>
+        <w:rPr>
+          <w:sz w:val="28"/>
+          <w:szCs w:val="28"/>
+          <w:lang w:val="en-US"/>
+        </w:rPr>
+      </w:pPr>
+    </w:p>
+    <w:p>
+      <w:pPr>
+        <w:pStyle w:val="normal"/>
+        <w:ind w:left="426"/>
+        <w:rPr>
+          <w:sz w:val="28"/>
+          <w:szCs w:val="28"/>
+          <w:lang w:val="en-US"/>
+        </w:rPr>
+      </w:pPr>
+      <w:r>
+        <w:rPr>
+          <w:sz w:val="28"/>
+          <w:szCs w:val="28"/>
+        </w:rPr>
+        <w:t>Можно сделать заказ не выбрав продукт</w:t>
+      </w:r>
+    </w:p>
+    <w:p>
+      <w:pPr>
+        <w:pStyle w:val="normal"/>
+        <w:ind w:left="426"/>
+        <w:rPr>
+          <w:sz w:val="28"/>
+          <w:szCs w:val="28"/>
+          <w:lang w:val="en-US"/>
+        </w:rPr>
+      </w:pPr>
+      <w:r>
+        <w:rPr>
+          <w:noProof/>
+          <w:sz w:val="28"/>
+          <w:szCs w:val="28"/>
+        </w:rPr>
+        <w:lastRenderedPageBreak/>
+        <w:drawing>
+          <wp:inline distT="0" distB="0" distL="0" distR="0">
+            <wp:extent cx="5733415" cy="3223472"/>
+            <wp:effectExtent l="19050" t="0" r="635" b="0"/>
+            <wp:docPr id="34" name="Рисунок 34"/>
+            <wp:cNvGraphicFramePr>
+              <a:graphicFrameLocks xmlns:a="http://schemas.openxmlformats.org/drawingml/2006/main" noChangeAspect="1"/>
+            </wp:cNvGraphicFramePr>
+            <a:graphic xmlns:a="http://schemas.openxmlformats.org/drawingml/2006/main">
+              <a:graphicData uri="http://schemas.openxmlformats.org/drawingml/2006/picture">
+                <pic:pic xmlns:pic="http://schemas.openxmlformats.org/drawingml/2006/picture">
+                  <pic:nvPicPr>
+                    <pic:cNvPr id="0" name="Picture 34"/>
+                    <pic:cNvPicPr>
+                      <a:picLocks noChangeAspect="1" noChangeArrowheads="1"/>
+                    </pic:cNvPicPr>
+                  </pic:nvPicPr>
+                  <pic:blipFill>
+                    <a:blip r:embed="rId10"/>
+                    <a:srcRect/>
+                    <a:stretch>
+                      <a:fillRect/>
+                    </a:stretch>
+                  </pic:blipFill>
+                  <pic:spPr bwMode="auto">
+                    <a:xfrm>
+                      <a:off x="0" y="0"/>
+                      <a:ext cx="5733415" cy="3223472"/>
+                    </a:xfrm>
+                    <a:prstGeom prst="rect">
+                      <a:avLst/>
+                    </a:prstGeom>
+                    <a:noFill/>
+                    <a:ln w="9525">
+                      <a:noFill/>
+                      <a:miter lim="800000"/>
+                      <a:headEnd/>
+                      <a:tailEnd/>
+                    </a:ln>
+                  </pic:spPr>
+                </pic:pic>
+              </a:graphicData>
+            </a:graphic>
+          </wp:inline>
+        </w:drawing>
+      </w:r>
+    </w:p>
+    <w:p>
+      <w:pPr>
+        <w:pStyle w:val="normal"/>
+        <w:ind w:left="426"/>
+        <w:rPr>
+          <w:sz w:val="28"/>
+          <w:szCs w:val="28"/>
+        </w:rPr>
+      </w:pPr>
+    </w:p>
+    <w:p>
+      <w:pPr>
+        <w:pStyle w:val="normal"/>
+        <w:ind w:left="426"/>
+        <w:rPr>
+          <w:b/>
+          <w:sz w:val="28"/>
+          <w:szCs w:val="28"/>
+        </w:rPr>
+      </w:pPr>
+      <w:r>
+        <w:rPr>
+          <w:b/>
+          <w:sz w:val="28"/>
+          <w:szCs w:val="28"/>
+        </w:rPr>
+        <w:t>Екатерина.</w:t>
+      </w:r>
+    </w:p>
+    <w:p>
+      <w:pPr>
+        <w:pStyle w:val="normal"/>
+        <w:ind w:left="426"/>
+        <w:rPr>
+          <w:sz w:val="28"/>
+          <w:szCs w:val="28"/>
+        </w:rPr>
+      </w:pPr>
+      <w:r>
+        <w:rPr>
+          <w:sz w:val="28"/>
+          <w:szCs w:val="28"/>
+        </w:rPr>
+        <w:t>Странно, что нет никаких возможностей прохождения стажировки для студентов, не связанных с программированием</w:t>
+      </w:r>
+      <w:r>
+        <w:rPr>
+          <w:sz w:val="28"/>
+          <w:szCs w:val="28"/>
+        </w:rPr>
+        <w:br/>
+      </w:r>
+    </w:p>
+    <w:p>
+      <w:pPr>
+        <w:pStyle w:val="normal"/>
+        <w:ind w:left="426"/>
+        <w:rPr>
+          <w:b/>
+          <w:sz w:val="28"/>
+          <w:szCs w:val="28"/>
+          <w:lang w:val="en-US"/>
+        </w:rPr>
+      </w:pPr>
       <w:proofErr w:type="spellStart"/>
       <w:r>
         <w:rPr>
-          <w:sz w:val="28"/>
-          <w:szCs w:val="28"/>
-        </w:rPr>
-        <w:t>вправо-вниз</w:t>
+          <w:b/>
+          <w:sz w:val="28"/>
+          <w:szCs w:val="28"/>
+        </w:rPr>
+        <w:t>Ингат</w:t>
       </w:r>
       <w:proofErr w:type="spellEnd"/>
-      <w:r>
-        <w:rPr>
-          <w:sz w:val="28"/>
-          <w:szCs w:val="28"/>
-        </w:rPr>
-        <w:t>, а так же я смог его вытянуть за пределы видимости сайта и не смог вернуть обратно</w:t>
-      </w:r>
-    </w:p>
-    <w:p>
-      <w:pPr>
-        <w:pStyle w:val="normal"/>
-        <w:ind w:left="426"/>
-        <w:rPr>
-          <w:sz w:val="28"/>
-          <w:szCs w:val="28"/>
-        </w:rPr>
-      </w:pPr>
-    </w:p>
-    <w:p>
-      <w:pPr>
-        <w:pStyle w:val="normal"/>
-        <w:ind w:left="426"/>
-        <w:rPr>
-          <w:sz w:val="28"/>
-          <w:szCs w:val="28"/>
-        </w:rPr>
-      </w:pPr>
-      <w:r>
-        <w:rPr>
-          <w:sz w:val="28"/>
-          <w:szCs w:val="28"/>
-        </w:rPr>
-        <w:t xml:space="preserve">Ирина.  </w:t>
-      </w:r>
+    </w:p>
+    <w:p>
+      <w:pPr>
+        <w:pStyle w:val="normal"/>
+        <w:ind w:left="426"/>
+        <w:rPr>
+          <w:sz w:val="28"/>
+          <w:szCs w:val="28"/>
+          <w:lang w:val="en-US"/>
+        </w:rPr>
+      </w:pPr>
+      <w:r>
+        <w:rPr>
+          <w:sz w:val="28"/>
+          <w:szCs w:val="28"/>
+        </w:rPr>
+        <w:t>При заполнении заявки я смог загрузить вместо резюме файлы типов .</w:t>
+      </w:r>
+      <w:r>
+        <w:rPr>
+          <w:sz w:val="28"/>
+          <w:szCs w:val="28"/>
+          <w:lang w:val="en-US"/>
+        </w:rPr>
+        <w:t>exe</w:t>
+      </w:r>
+      <w:r>
+        <w:rPr>
+          <w:sz w:val="28"/>
+          <w:szCs w:val="28"/>
+        </w:rPr>
+        <w:t>, .</w:t>
+      </w:r>
+      <w:proofErr w:type="spellStart"/>
+      <w:r>
+        <w:rPr>
+          <w:sz w:val="28"/>
+          <w:szCs w:val="28"/>
+          <w:lang w:val="en-US"/>
+        </w:rPr>
+        <w:t>rar</w:t>
+      </w:r>
+      <w:proofErr w:type="spellEnd"/>
+      <w:r>
+        <w:rPr>
+          <w:sz w:val="28"/>
+          <w:szCs w:val="28"/>
+        </w:rPr>
+        <w:t>, .</w:t>
+      </w:r>
+      <w:proofErr w:type="spellStart"/>
+      <w:r>
+        <w:rPr>
+          <w:sz w:val="28"/>
+          <w:szCs w:val="28"/>
+          <w:lang w:val="en-US"/>
+        </w:rPr>
+        <w:t>png</w:t>
+      </w:r>
+      <w:proofErr w:type="spellEnd"/>
+      <w:r>
+        <w:rPr>
+          <w:sz w:val="28"/>
+          <w:szCs w:val="28"/>
+        </w:rPr>
+        <w:t xml:space="preserve"> и </w:t>
+      </w:r>
+      <w:proofErr w:type="spellStart"/>
+      <w:r>
+        <w:rPr>
+          <w:sz w:val="28"/>
+          <w:szCs w:val="28"/>
+        </w:rPr>
+        <w:t>тд</w:t>
+      </w:r>
+      <w:proofErr w:type="spellEnd"/>
+      <w:r>
+        <w:rPr>
+          <w:sz w:val="28"/>
+          <w:szCs w:val="28"/>
+        </w:rPr>
+        <w:t>, нет никакой проверки типа файла</w:t>
+      </w:r>
+      <w:r>
+        <w:rPr>
+          <w:sz w:val="28"/>
+          <w:szCs w:val="28"/>
+        </w:rPr>
+        <w:t>.</w:t>
+      </w:r>
+    </w:p>
+    <w:p>
+      <w:pPr>
+        <w:pStyle w:val="normal"/>
+        <w:ind w:left="426"/>
+        <w:rPr>
+          <w:sz w:val="28"/>
+          <w:szCs w:val="28"/>
+          <w:lang w:val="en-US"/>
+        </w:rPr>
+      </w:pPr>
+      <w:r>
+        <w:rPr>
+          <w:noProof/>
+          <w:sz w:val="28"/>
+          <w:szCs w:val="28"/>
+        </w:rPr>
+        <w:drawing>
+          <wp:inline distT="0" distB="0" distL="0" distR="0">
+            <wp:extent cx="5733415" cy="3223472"/>
+            <wp:effectExtent l="19050" t="0" r="635" b="0"/>
+            <wp:docPr id="25" name="Рисунок 25"/>
+            <wp:cNvGraphicFramePr>
+              <a:graphicFrameLocks xmlns:a="http://schemas.openxmlformats.org/drawingml/2006/main" noChangeAspect="1"/>
+            </wp:cNvGraphicFramePr>
+            <a:graphic xmlns:a="http://schemas.openxmlformats.org/drawingml/2006/main">
+              <a:graphicData uri="http://schemas.openxmlformats.org/drawingml/2006/picture">
+                <pic:pic xmlns:pic="http://schemas.openxmlformats.org/drawingml/2006/picture">
+                  <pic:nvPicPr>
+                    <pic:cNvPr id="0" name="Picture 25"/>
+                    <pic:cNvPicPr>
+                      <a:picLocks noChangeAspect="1" noChangeArrowheads="1"/>
+                    </pic:cNvPicPr>
+                  </pic:nvPicPr>
+                  <pic:blipFill>
+                    <a:blip r:embed="rId11"/>
+                    <a:srcRect/>
+                    <a:stretch>
+                      <a:fillRect/>
+                    </a:stretch>
+                  </pic:blipFill>
+                  <pic:spPr bwMode="auto">
+                    <a:xfrm>
+                      <a:off x="0" y="0"/>
+                      <a:ext cx="5733415" cy="3223472"/>
+                    </a:xfrm>
+                    <a:prstGeom prst="rect">
+                      <a:avLst/>
+                    </a:prstGeom>
+                    <a:noFill/>
+                    <a:ln w="9525">
+                      <a:noFill/>
+                      <a:miter lim="800000"/>
+                      <a:headEnd/>
+                      <a:tailEnd/>
+                    </a:ln>
+                  </pic:spPr>
+                </pic:pic>
+              </a:graphicData>
+            </a:graphic>
+          </wp:inline>
+        </w:drawing>
+      </w:r>
+    </w:p>
+    <w:p>
+      <w:pPr>
+        <w:pStyle w:val="normal"/>
+        <w:ind w:left="426"/>
+        <w:rPr>
+          <w:sz w:val="28"/>
+          <w:szCs w:val="28"/>
+          <w:lang w:val="en-US"/>
+        </w:rPr>
+      </w:pPr>
+    </w:p>
+    <w:p>
+      <w:pPr>
+        <w:pStyle w:val="normal"/>
+        <w:ind w:left="426"/>
+        <w:rPr>
+          <w:sz w:val="28"/>
+          <w:szCs w:val="28"/>
+          <w:lang w:val="en-US"/>
+        </w:rPr>
+      </w:pPr>
+      <w:r>
+        <w:rPr>
+          <w:sz w:val="28"/>
+          <w:szCs w:val="28"/>
+        </w:rPr>
+        <w:lastRenderedPageBreak/>
+        <w:t xml:space="preserve">Я смог растянуть поле ввода комментария до такой степени, что оно вышло за пределы сайта, и я не могу уменьшить его обратно. </w:t>
+      </w:r>
+    </w:p>
+    <w:p>
+      <w:pPr>
+        <w:pStyle w:val="normal"/>
+        <w:ind w:left="426"/>
+        <w:rPr>
+          <w:sz w:val="28"/>
+          <w:szCs w:val="28"/>
+          <w:lang w:val="en-US"/>
+        </w:rPr>
+      </w:pPr>
+      <w:r>
+        <w:rPr>
+          <w:noProof/>
+          <w:sz w:val="28"/>
+          <w:szCs w:val="28"/>
+        </w:rPr>
+        <w:drawing>
+          <wp:inline distT="0" distB="0" distL="0" distR="0">
+            <wp:extent cx="5733415" cy="3223472"/>
+            <wp:effectExtent l="19050" t="0" r="635" b="0"/>
+            <wp:docPr id="28" name="Рисунок 28"/>
+            <wp:cNvGraphicFramePr>
+              <a:graphicFrameLocks xmlns:a="http://schemas.openxmlformats.org/drawingml/2006/main" noChangeAspect="1"/>
+            </wp:cNvGraphicFramePr>
+            <a:graphic xmlns:a="http://schemas.openxmlformats.org/drawingml/2006/main">
+              <a:graphicData uri="http://schemas.openxmlformats.org/drawingml/2006/picture">
+                <pic:pic xmlns:pic="http://schemas.openxmlformats.org/drawingml/2006/picture">
+                  <pic:nvPicPr>
+                    <pic:cNvPr id="0" name="Picture 28"/>
+                    <pic:cNvPicPr>
+                      <a:picLocks noChangeAspect="1" noChangeArrowheads="1"/>
+                    </pic:cNvPicPr>
+                  </pic:nvPicPr>
+                  <pic:blipFill>
+                    <a:blip r:embed="rId12"/>
+                    <a:srcRect/>
+                    <a:stretch>
+                      <a:fillRect/>
+                    </a:stretch>
+                  </pic:blipFill>
+                  <pic:spPr bwMode="auto">
+                    <a:xfrm>
+                      <a:off x="0" y="0"/>
+                      <a:ext cx="5733415" cy="3223472"/>
+                    </a:xfrm>
+                    <a:prstGeom prst="rect">
+                      <a:avLst/>
+                    </a:prstGeom>
+                    <a:noFill/>
+                    <a:ln w="9525">
+                      <a:noFill/>
+                      <a:miter lim="800000"/>
+                      <a:headEnd/>
+                      <a:tailEnd/>
+                    </a:ln>
+                  </pic:spPr>
+                </pic:pic>
+              </a:graphicData>
+            </a:graphic>
+          </wp:inline>
+        </w:drawing>
+      </w:r>
+    </w:p>
+    <w:p>
+      <w:pPr>
+        <w:pStyle w:val="normal"/>
+        <w:ind w:left="426"/>
+        <w:rPr>
+          <w:sz w:val="28"/>
+          <w:szCs w:val="28"/>
+          <w:lang w:val="en-US"/>
+        </w:rPr>
+      </w:pPr>
+    </w:p>
+    <w:p>
+      <w:pPr>
+        <w:pStyle w:val="normal"/>
+        <w:ind w:left="426"/>
+        <w:rPr>
+          <w:sz w:val="28"/>
+          <w:szCs w:val="28"/>
+        </w:rPr>
+      </w:pPr>
+      <w:r>
+        <w:rPr>
+          <w:sz w:val="28"/>
+          <w:szCs w:val="28"/>
+        </w:rPr>
+        <w:t>Нигде не указано, как заполнять резюме, ведь те</w:t>
+      </w:r>
+      <w:r>
+        <w:rPr>
+          <w:sz w:val="28"/>
+          <w:szCs w:val="28"/>
+        </w:rPr>
+        <w:t>,</w:t>
+      </w:r>
+      <w:r>
+        <w:rPr>
+          <w:sz w:val="28"/>
+          <w:szCs w:val="28"/>
+        </w:rPr>
+        <w:t xml:space="preserve"> кто хотят пройти стажировку</w:t>
+      </w:r>
+      <w:r>
+        <w:rPr>
+          <w:sz w:val="28"/>
+          <w:szCs w:val="28"/>
+        </w:rPr>
+        <w:t>,</w:t>
+      </w:r>
+      <w:r>
+        <w:rPr>
+          <w:sz w:val="28"/>
+          <w:szCs w:val="28"/>
+        </w:rPr>
+        <w:t xml:space="preserve"> не знают, как его заполнить. </w:t>
+      </w:r>
+    </w:p>
+    <w:p>
+      <w:pPr>
+        <w:pStyle w:val="normal"/>
+        <w:ind w:left="426"/>
+        <w:rPr>
+          <w:b/>
+          <w:sz w:val="28"/>
+          <w:szCs w:val="28"/>
+        </w:rPr>
+      </w:pPr>
       <w:r>
         <w:rPr>
           <w:sz w:val="28"/>
@@ -1352,12 +2801,423 @@
         </w:rPr>
         <w:br/>
       </w:r>
-      <w:r>
-        <w:rPr>
-          <w:sz w:val="28"/>
-          <w:szCs w:val="28"/>
-        </w:rPr>
-        <w:t xml:space="preserve">При попытке выделить пункт, при наведении на него, </w:t>
+    </w:p>
+    <w:p>
+      <w:pPr>
+        <w:pStyle w:val="normal"/>
+        <w:ind w:left="426"/>
+        <w:rPr>
+          <w:sz w:val="28"/>
+          <w:szCs w:val="28"/>
+          <w:lang w:val="en-US"/>
+        </w:rPr>
+      </w:pPr>
+      <w:r>
+        <w:rPr>
+          <w:b/>
+          <w:sz w:val="28"/>
+          <w:szCs w:val="28"/>
+        </w:rPr>
+        <w:t>Сергей.</w:t>
+      </w:r>
+      <w:r>
+        <w:rPr>
+          <w:sz w:val="28"/>
+          <w:szCs w:val="28"/>
+        </w:rPr>
+        <w:br/>
+      </w:r>
+      <w:r>
+        <w:rPr>
+          <w:sz w:val="28"/>
+          <w:szCs w:val="28"/>
+        </w:rPr>
+        <w:t xml:space="preserve">При заполнении заявки я смог загрузить вместо резюме файлы любых типов. </w:t>
+      </w:r>
+    </w:p>
+    <w:p>
+      <w:pPr>
+        <w:pStyle w:val="normal"/>
+        <w:ind w:left="426"/>
+        <w:rPr>
+          <w:sz w:val="28"/>
+          <w:szCs w:val="28"/>
+          <w:lang w:val="en-US"/>
+        </w:rPr>
+      </w:pPr>
+      <w:r>
+        <w:rPr>
+          <w:noProof/>
+          <w:sz w:val="28"/>
+          <w:szCs w:val="28"/>
+        </w:rPr>
+        <w:lastRenderedPageBreak/>
+        <w:drawing>
+          <wp:inline distT="0" distB="0" distL="0" distR="0">
+            <wp:extent cx="5733415" cy="3223472"/>
+            <wp:effectExtent l="19050" t="0" r="635" b="0"/>
+            <wp:docPr id="19" name="Рисунок 19"/>
+            <wp:cNvGraphicFramePr>
+              <a:graphicFrameLocks xmlns:a="http://schemas.openxmlformats.org/drawingml/2006/main" noChangeAspect="1"/>
+            </wp:cNvGraphicFramePr>
+            <a:graphic xmlns:a="http://schemas.openxmlformats.org/drawingml/2006/main">
+              <a:graphicData uri="http://schemas.openxmlformats.org/drawingml/2006/picture">
+                <pic:pic xmlns:pic="http://schemas.openxmlformats.org/drawingml/2006/picture">
+                  <pic:nvPicPr>
+                    <pic:cNvPr id="0" name="Picture 19"/>
+                    <pic:cNvPicPr>
+                      <a:picLocks noChangeAspect="1" noChangeArrowheads="1"/>
+                    </pic:cNvPicPr>
+                  </pic:nvPicPr>
+                  <pic:blipFill>
+                    <a:blip r:embed="rId13"/>
+                    <a:srcRect/>
+                    <a:stretch>
+                      <a:fillRect/>
+                    </a:stretch>
+                  </pic:blipFill>
+                  <pic:spPr bwMode="auto">
+                    <a:xfrm>
+                      <a:off x="0" y="0"/>
+                      <a:ext cx="5733415" cy="3223472"/>
+                    </a:xfrm>
+                    <a:prstGeom prst="rect">
+                      <a:avLst/>
+                    </a:prstGeom>
+                    <a:noFill/>
+                    <a:ln w="9525">
+                      <a:noFill/>
+                      <a:miter lim="800000"/>
+                      <a:headEnd/>
+                      <a:tailEnd/>
+                    </a:ln>
+                  </pic:spPr>
+                </pic:pic>
+              </a:graphicData>
+            </a:graphic>
+          </wp:inline>
+        </w:drawing>
+      </w:r>
+    </w:p>
+    <w:p>
+      <w:pPr>
+        <w:pStyle w:val="normal"/>
+        <w:ind w:left="426"/>
+        <w:rPr>
+          <w:sz w:val="28"/>
+          <w:szCs w:val="28"/>
+          <w:lang w:val="en-US"/>
+        </w:rPr>
+      </w:pPr>
+    </w:p>
+    <w:p>
+      <w:pPr>
+        <w:pStyle w:val="normal"/>
+        <w:ind w:left="426"/>
+        <w:rPr>
+          <w:sz w:val="28"/>
+          <w:szCs w:val="28"/>
+        </w:rPr>
+      </w:pPr>
+      <w:r>
+        <w:rPr>
+          <w:sz w:val="28"/>
+          <w:szCs w:val="28"/>
+        </w:rPr>
+        <w:t>Я смог растянуть поле ввода комментария до такой степени, что оно вышло за пределы сайта, и я не могу уменьшить его обратно.</w:t>
+      </w:r>
+    </w:p>
+    <w:p>
+      <w:pPr>
+        <w:pStyle w:val="normal"/>
+        <w:ind w:left="426"/>
+        <w:rPr>
+          <w:sz w:val="28"/>
+          <w:szCs w:val="28"/>
+          <w:lang w:val="en-US"/>
+        </w:rPr>
+      </w:pPr>
+      <w:r>
+        <w:rPr>
+          <w:noProof/>
+          <w:sz w:val="28"/>
+          <w:szCs w:val="28"/>
+        </w:rPr>
+        <w:drawing>
+          <wp:inline distT="0" distB="0" distL="0" distR="0">
+            <wp:extent cx="5733415" cy="3223472"/>
+            <wp:effectExtent l="19050" t="0" r="635" b="0"/>
+            <wp:docPr id="10" name="Рисунок 10"/>
+            <wp:cNvGraphicFramePr>
+              <a:graphicFrameLocks xmlns:a="http://schemas.openxmlformats.org/drawingml/2006/main" noChangeAspect="1"/>
+            </wp:cNvGraphicFramePr>
+            <a:graphic xmlns:a="http://schemas.openxmlformats.org/drawingml/2006/main">
+              <a:graphicData uri="http://schemas.openxmlformats.org/drawingml/2006/picture">
+                <pic:pic xmlns:pic="http://schemas.openxmlformats.org/drawingml/2006/picture">
+                  <pic:nvPicPr>
+                    <pic:cNvPr id="0" name="Picture 10"/>
+                    <pic:cNvPicPr>
+                      <a:picLocks noChangeAspect="1" noChangeArrowheads="1"/>
+                    </pic:cNvPicPr>
+                  </pic:nvPicPr>
+                  <pic:blipFill>
+                    <a:blip r:embed="rId14"/>
+                    <a:srcRect/>
+                    <a:stretch>
+                      <a:fillRect/>
+                    </a:stretch>
+                  </pic:blipFill>
+                  <pic:spPr bwMode="auto">
+                    <a:xfrm>
+                      <a:off x="0" y="0"/>
+                      <a:ext cx="5733415" cy="3223472"/>
+                    </a:xfrm>
+                    <a:prstGeom prst="rect">
+                      <a:avLst/>
+                    </a:prstGeom>
+                    <a:noFill/>
+                    <a:ln w="9525">
+                      <a:noFill/>
+                      <a:miter lim="800000"/>
+                      <a:headEnd/>
+                      <a:tailEnd/>
+                    </a:ln>
+                  </pic:spPr>
+                </pic:pic>
+              </a:graphicData>
+            </a:graphic>
+          </wp:inline>
+        </w:drawing>
+      </w:r>
+    </w:p>
+    <w:p>
+      <w:pPr>
+        <w:pStyle w:val="normal"/>
+        <w:ind w:left="426"/>
+        <w:rPr>
+          <w:sz w:val="28"/>
+          <w:szCs w:val="28"/>
+          <w:lang w:val="en-US"/>
+        </w:rPr>
+      </w:pPr>
+    </w:p>
+    <w:p>
+      <w:pPr>
+        <w:pStyle w:val="normal"/>
+        <w:ind w:left="426"/>
+        <w:rPr>
+          <w:sz w:val="28"/>
+          <w:szCs w:val="28"/>
+        </w:rPr>
+      </w:pPr>
+      <w:r>
+        <w:rPr>
+          <w:sz w:val="28"/>
+          <w:szCs w:val="28"/>
+        </w:rPr>
+        <w:t>Так же это поле можно свернуть в квадрат из нескольких пикселей, что довольно странно.</w:t>
+      </w:r>
+    </w:p>
+    <w:p>
+      <w:pPr>
+        <w:pStyle w:val="normal"/>
+        <w:ind w:left="426"/>
+        <w:rPr>
+          <w:sz w:val="28"/>
+          <w:szCs w:val="28"/>
+          <w:lang w:val="en-US"/>
+        </w:rPr>
+      </w:pPr>
+      <w:r>
+        <w:rPr>
+          <w:noProof/>
+          <w:sz w:val="28"/>
+          <w:szCs w:val="28"/>
+        </w:rPr>
+        <w:lastRenderedPageBreak/>
+        <w:drawing>
+          <wp:inline distT="0" distB="0" distL="0" distR="0">
+            <wp:extent cx="5733415" cy="3223472"/>
+            <wp:effectExtent l="19050" t="0" r="635" b="0"/>
+            <wp:docPr id="7" name="Рисунок 7"/>
+            <wp:cNvGraphicFramePr>
+              <a:graphicFrameLocks xmlns:a="http://schemas.openxmlformats.org/drawingml/2006/main" noChangeAspect="1"/>
+            </wp:cNvGraphicFramePr>
+            <a:graphic xmlns:a="http://schemas.openxmlformats.org/drawingml/2006/main">
+              <a:graphicData uri="http://schemas.openxmlformats.org/drawingml/2006/picture">
+                <pic:pic xmlns:pic="http://schemas.openxmlformats.org/drawingml/2006/picture">
+                  <pic:nvPicPr>
+                    <pic:cNvPr id="0" name="Picture 7"/>
+                    <pic:cNvPicPr>
+                      <a:picLocks noChangeAspect="1" noChangeArrowheads="1"/>
+                    </pic:cNvPicPr>
+                  </pic:nvPicPr>
+                  <pic:blipFill>
+                    <a:blip r:embed="rId15"/>
+                    <a:srcRect/>
+                    <a:stretch>
+                      <a:fillRect/>
+                    </a:stretch>
+                  </pic:blipFill>
+                  <pic:spPr bwMode="auto">
+                    <a:xfrm>
+                      <a:off x="0" y="0"/>
+                      <a:ext cx="5733415" cy="3223472"/>
+                    </a:xfrm>
+                    <a:prstGeom prst="rect">
+                      <a:avLst/>
+                    </a:prstGeom>
+                    <a:noFill/>
+                    <a:ln w="9525">
+                      <a:noFill/>
+                      <a:miter lim="800000"/>
+                      <a:headEnd/>
+                      <a:tailEnd/>
+                    </a:ln>
+                  </pic:spPr>
+                </pic:pic>
+              </a:graphicData>
+            </a:graphic>
+          </wp:inline>
+        </w:drawing>
+      </w:r>
+    </w:p>
+    <w:p>
+      <w:pPr>
+        <w:pStyle w:val="normal"/>
+        <w:ind w:left="426"/>
+        <w:rPr>
+          <w:sz w:val="28"/>
+          <w:szCs w:val="28"/>
+          <w:lang w:val="en-US"/>
+        </w:rPr>
+      </w:pPr>
+    </w:p>
+    <w:p>
+      <w:pPr>
+        <w:pStyle w:val="normal"/>
+        <w:ind w:left="426"/>
+        <w:rPr>
+          <w:sz w:val="28"/>
+          <w:szCs w:val="28"/>
+        </w:rPr>
+      </w:pPr>
+      <w:r>
+        <w:rPr>
+          <w:sz w:val="28"/>
+          <w:szCs w:val="28"/>
+        </w:rPr>
+        <w:t>Поле и надпись «Комментарий» дергаются при изменении его размеров.</w:t>
+      </w:r>
+    </w:p>
+    <w:p>
+      <w:pPr>
+        <w:pStyle w:val="normal"/>
+        <w:ind w:left="426"/>
+        <w:rPr>
+          <w:sz w:val="28"/>
+          <w:szCs w:val="28"/>
+          <w:lang w:val="en-US"/>
+        </w:rPr>
+      </w:pPr>
+      <w:r>
+        <w:rPr>
+          <w:sz w:val="28"/>
+          <w:szCs w:val="28"/>
+          <w:lang w:val="en-US"/>
+        </w:rPr>
+        <w:drawing>
+          <wp:inline distT="0" distB="0" distL="0" distR="0">
+            <wp:extent cx="4181475" cy="3114675"/>
+            <wp:effectExtent l="19050" t="0" r="9525" b="0"/>
+            <wp:docPr id="45" name="Рисунок 45" descr="C:\Users\Никита\AppData\Local\Microsoft\Windows\INetCache\Content.Word\4.png"/>
+            <wp:cNvGraphicFramePr>
+              <a:graphicFrameLocks xmlns:a="http://schemas.openxmlformats.org/drawingml/2006/main" noChangeAspect="1"/>
+            </wp:cNvGraphicFramePr>
+            <a:graphic xmlns:a="http://schemas.openxmlformats.org/drawingml/2006/main">
+              <a:graphicData uri="http://schemas.openxmlformats.org/drawingml/2006/picture">
+                <pic:pic xmlns:pic="http://schemas.openxmlformats.org/drawingml/2006/picture">
+                  <pic:nvPicPr>
+                    <pic:cNvPr id="0" name="Picture 45" descr="C:\Users\Никита\AppData\Local\Microsoft\Windows\INetCache\Content.Word\4.png"/>
+                    <pic:cNvPicPr>
+                      <a:picLocks noChangeAspect="1" noChangeArrowheads="1"/>
+                    </pic:cNvPicPr>
+                  </pic:nvPicPr>
+                  <pic:blipFill>
+                    <a:blip r:embed="rId16"/>
+                    <a:srcRect/>
+                    <a:stretch>
+                      <a:fillRect/>
+                    </a:stretch>
+                  </pic:blipFill>
+                  <pic:spPr bwMode="auto">
+                    <a:xfrm>
+                      <a:off x="0" y="0"/>
+                      <a:ext cx="4181475" cy="3114675"/>
+                    </a:xfrm>
+                    <a:prstGeom prst="rect">
+                      <a:avLst/>
+                    </a:prstGeom>
+                    <a:noFill/>
+                    <a:ln w="9525">
+                      <a:noFill/>
+                      <a:miter lim="800000"/>
+                      <a:headEnd/>
+                      <a:tailEnd/>
+                    </a:ln>
+                  </pic:spPr>
+                </pic:pic>
+              </a:graphicData>
+            </a:graphic>
+          </wp:inline>
+        </w:drawing>
+      </w:r>
+    </w:p>
+    <w:p>
+      <w:pPr>
+        <w:pStyle w:val="normal"/>
+        <w:ind w:left="426"/>
+        <w:rPr>
+          <w:sz w:val="28"/>
+          <w:szCs w:val="28"/>
+        </w:rPr>
+      </w:pPr>
+    </w:p>
+    <w:p>
+      <w:pPr>
+        <w:pStyle w:val="normal"/>
+        <w:ind w:left="426"/>
+        <w:rPr>
+          <w:b/>
+          <w:sz w:val="28"/>
+          <w:szCs w:val="28"/>
+        </w:rPr>
+      </w:pPr>
+      <w:r>
+        <w:rPr>
+          <w:b/>
+          <w:sz w:val="28"/>
+          <w:szCs w:val="28"/>
+        </w:rPr>
+        <w:t>Евгений.</w:t>
+      </w:r>
+    </w:p>
+    <w:p>
+      <w:pPr>
+        <w:pStyle w:val="normal"/>
+        <w:ind w:left="426"/>
+        <w:rPr>
+          <w:sz w:val="28"/>
+          <w:szCs w:val="28"/>
+          <w:lang w:val="en-US"/>
+        </w:rPr>
+      </w:pPr>
+      <w:r>
+        <w:rPr>
+          <w:sz w:val="28"/>
+          <w:szCs w:val="28"/>
+        </w:rPr>
+        <w:t xml:space="preserve">Было бы неплохо сделать ссылку на сайт, а не только </w:t>
       </w:r>
       <w:proofErr w:type="spellStart"/>
       <w:r>
@@ -1365,15 +3225,114 @@
           <w:sz w:val="28"/>
           <w:szCs w:val="28"/>
         </w:rPr>
-        <w:t>вылазикт</w:t>
+        <w:t>скриншот</w:t>
       </w:r>
       <w:proofErr w:type="spellEnd"/>
-      <w:r>
-        <w:rPr>
-          <w:sz w:val="28"/>
-          <w:szCs w:val="28"/>
-        </w:rPr>
-        <w:t xml:space="preserve"> окошко-пояснение, из-за которого невозможно выделить текст пункта, </w:t>
+    </w:p>
+    <w:p>
+      <w:pPr>
+        <w:pStyle w:val="normal"/>
+        <w:ind w:left="426"/>
+        <w:rPr>
+          <w:sz w:val="28"/>
+          <w:szCs w:val="28"/>
+        </w:rPr>
+      </w:pPr>
+      <w:r>
+        <w:rPr>
+          <w:noProof/>
+          <w:sz w:val="28"/>
+          <w:szCs w:val="28"/>
+        </w:rPr>
+        <w:lastRenderedPageBreak/>
+        <w:drawing>
+          <wp:inline distT="0" distB="0" distL="0" distR="0">
+            <wp:extent cx="5733415" cy="3223472"/>
+            <wp:effectExtent l="19050" t="0" r="635" b="0"/>
+            <wp:docPr id="4" name="Рисунок 4"/>
+            <wp:cNvGraphicFramePr>
+              <a:graphicFrameLocks xmlns:a="http://schemas.openxmlformats.org/drawingml/2006/main" noChangeAspect="1"/>
+            </wp:cNvGraphicFramePr>
+            <a:graphic xmlns:a="http://schemas.openxmlformats.org/drawingml/2006/main">
+              <a:graphicData uri="http://schemas.openxmlformats.org/drawingml/2006/picture">
+                <pic:pic xmlns:pic="http://schemas.openxmlformats.org/drawingml/2006/picture">
+                  <pic:nvPicPr>
+                    <pic:cNvPr id="0" name="Picture 4"/>
+                    <pic:cNvPicPr>
+                      <a:picLocks noChangeAspect="1" noChangeArrowheads="1"/>
+                    </pic:cNvPicPr>
+                  </pic:nvPicPr>
+                  <pic:blipFill>
+                    <a:blip r:embed="rId17"/>
+                    <a:srcRect/>
+                    <a:stretch>
+                      <a:fillRect/>
+                    </a:stretch>
+                  </pic:blipFill>
+                  <pic:spPr bwMode="auto">
+                    <a:xfrm>
+                      <a:off x="0" y="0"/>
+                      <a:ext cx="5733415" cy="3223472"/>
+                    </a:xfrm>
+                    <a:prstGeom prst="rect">
+                      <a:avLst/>
+                    </a:prstGeom>
+                    <a:noFill/>
+                    <a:ln w="9525">
+                      <a:noFill/>
+                      <a:miter lim="800000"/>
+                      <a:headEnd/>
+                      <a:tailEnd/>
+                    </a:ln>
+                  </pic:spPr>
+                </pic:pic>
+              </a:graphicData>
+            </a:graphic>
+          </wp:inline>
+        </w:drawing>
+      </w:r>
+      <w:r>
+        <w:rPr>
+          <w:sz w:val="28"/>
+          <w:szCs w:val="28"/>
+        </w:rPr>
+        <w:br/>
+      </w:r>
+    </w:p>
+    <w:p>
+      <w:pPr>
+        <w:pStyle w:val="normal"/>
+        <w:ind w:left="426"/>
+        <w:rPr>
+          <w:b/>
+          <w:sz w:val="28"/>
+          <w:szCs w:val="28"/>
+        </w:rPr>
+      </w:pPr>
+      <w:r>
+        <w:rPr>
+          <w:b/>
+          <w:sz w:val="28"/>
+          <w:szCs w:val="28"/>
+        </w:rPr>
+        <w:t>Афанасий.</w:t>
+      </w:r>
+    </w:p>
+    <w:p>
+      <w:pPr>
+        <w:pStyle w:val="normal"/>
+        <w:ind w:left="426"/>
+        <w:rPr>
+          <w:sz w:val="28"/>
+          <w:szCs w:val="28"/>
+        </w:rPr>
+      </w:pPr>
+      <w:r>
+        <w:rPr>
+          <w:sz w:val="28"/>
+          <w:szCs w:val="28"/>
+        </w:rPr>
+        <w:t xml:space="preserve">Я опечатался и ввел в поле номера телефона слово тест и успешно отправил </w:t>
       </w:r>
       <w:proofErr w:type="spellStart"/>
       <w:r>
@@ -1381,242 +3340,71 @@
           <w:sz w:val="28"/>
           <w:szCs w:val="28"/>
         </w:rPr>
-        <w:t>тк</w:t>
+        <w:t>завку</w:t>
       </w:r>
       <w:proofErr w:type="spellEnd"/>
-      <w:r>
-        <w:rPr>
-          <w:sz w:val="28"/>
-          <w:szCs w:val="28"/>
-        </w:rPr>
-        <w:t xml:space="preserve"> выделение перескакивает на текст в окошке</w:t>
-      </w:r>
-      <w:r>
-        <w:rPr>
-          <w:sz w:val="28"/>
-          <w:szCs w:val="28"/>
-        </w:rPr>
-        <w:t>. Можно сделать заказ не выбрав продукт</w:t>
-      </w:r>
-    </w:p>
-    <w:p>
-      <w:pPr>
-        <w:pStyle w:val="normal"/>
-        <w:ind w:left="426"/>
-        <w:rPr>
-          <w:sz w:val="28"/>
-          <w:szCs w:val="28"/>
-        </w:rPr>
-      </w:pPr>
-    </w:p>
-    <w:p>
-      <w:pPr>
-        <w:pStyle w:val="normal"/>
-        <w:ind w:left="426"/>
-        <w:rPr>
-          <w:sz w:val="28"/>
-          <w:szCs w:val="28"/>
-        </w:rPr>
-      </w:pPr>
-      <w:r>
-        <w:rPr>
-          <w:sz w:val="28"/>
-          <w:szCs w:val="28"/>
-        </w:rPr>
-        <w:t>Екатерина.</w:t>
-      </w:r>
-    </w:p>
-    <w:p>
-      <w:pPr>
-        <w:pStyle w:val="normal"/>
-        <w:ind w:left="426"/>
-        <w:rPr>
-          <w:sz w:val="28"/>
-          <w:szCs w:val="28"/>
-        </w:rPr>
-      </w:pPr>
-      <w:r>
-        <w:rPr>
-          <w:sz w:val="28"/>
-          <w:szCs w:val="28"/>
-        </w:rPr>
-        <w:t>Странно, что нет никаких возможностей прохождения стажировки для студентов, не связанных с программированием</w:t>
-      </w:r>
-      <w:r>
-        <w:rPr>
-          <w:sz w:val="28"/>
-          <w:szCs w:val="28"/>
-        </w:rPr>
-        <w:br/>
-      </w:r>
-    </w:p>
-    <w:p>
-      <w:pPr>
-        <w:pStyle w:val="normal"/>
-        <w:ind w:left="426"/>
-        <w:rPr>
-          <w:sz w:val="28"/>
-          <w:szCs w:val="28"/>
-        </w:rPr>
-      </w:pPr>
-      <w:proofErr w:type="spellStart"/>
-      <w:r>
-        <w:rPr>
-          <w:sz w:val="28"/>
-          <w:szCs w:val="28"/>
-        </w:rPr>
-        <w:t>Ингат</w:t>
-      </w:r>
-      <w:proofErr w:type="spellEnd"/>
-      <w:r>
-        <w:rPr>
-          <w:sz w:val="28"/>
-          <w:szCs w:val="28"/>
-        </w:rPr>
-        <w:t>.</w:t>
-      </w:r>
-    </w:p>
-    <w:p>
-      <w:pPr>
-        <w:pStyle w:val="normal"/>
-        <w:ind w:left="426"/>
-        <w:rPr>
-          <w:sz w:val="28"/>
-          <w:szCs w:val="28"/>
-        </w:rPr>
-      </w:pPr>
-      <w:r>
-        <w:rPr>
-          <w:sz w:val="28"/>
-          <w:szCs w:val="28"/>
-        </w:rPr>
-        <w:t>При заполнении заявки я смог загрузить вместо резюме файлы типов .</w:t>
-      </w:r>
-      <w:r>
+    </w:p>
+    <w:p>
+      <w:pPr>
+        <w:pStyle w:val="normal"/>
+        <w:ind w:left="426"/>
         <w:rPr>
           <w:sz w:val="28"/>
           <w:szCs w:val="28"/>
           <w:lang w:val="en-US"/>
         </w:rPr>
-        <w:t>exe</w:t>
-      </w:r>
-      <w:r>
-        <w:rPr>
-          <w:sz w:val="28"/>
-          <w:szCs w:val="28"/>
-        </w:rPr>
-        <w:t>, .</w:t>
-      </w:r>
-      <w:proofErr w:type="spellStart"/>
-      <w:r>
-        <w:rPr>
-          <w:sz w:val="28"/>
-          <w:szCs w:val="28"/>
-          <w:lang w:val="en-US"/>
-        </w:rPr>
-        <w:t>rar</w:t>
-      </w:r>
-      <w:proofErr w:type="spellEnd"/>
-      <w:r>
-        <w:rPr>
-          <w:sz w:val="28"/>
-          <w:szCs w:val="28"/>
-        </w:rPr>
-        <w:t>, .</w:t>
-      </w:r>
-      <w:proofErr w:type="spellStart"/>
-      <w:r>
-        <w:rPr>
-          <w:sz w:val="28"/>
-          <w:szCs w:val="28"/>
-          <w:lang w:val="en-US"/>
-        </w:rPr>
-        <w:t>png</w:t>
-      </w:r>
-      <w:proofErr w:type="spellEnd"/>
-      <w:r>
-        <w:rPr>
-          <w:sz w:val="28"/>
-          <w:szCs w:val="28"/>
-        </w:rPr>
-        <w:t xml:space="preserve"> и </w:t>
-      </w:r>
-      <w:proofErr w:type="spellStart"/>
-      <w:r>
-        <w:rPr>
-          <w:sz w:val="28"/>
-          <w:szCs w:val="28"/>
-        </w:rPr>
-        <w:t>тд</w:t>
-      </w:r>
-      <w:proofErr w:type="spellEnd"/>
-      <w:r>
-        <w:rPr>
-          <w:sz w:val="28"/>
-          <w:szCs w:val="28"/>
-        </w:rPr>
-        <w:t>, нет никакой проверки типа файла</w:t>
-      </w:r>
-      <w:r>
-        <w:rPr>
-          <w:sz w:val="28"/>
-          <w:szCs w:val="28"/>
-        </w:rPr>
-        <w:t xml:space="preserve">. Я смог растянуть поле ввода комментария до такой степени, что оно вышло за пределы сайта, и я не могу уменьшить его обратно. Нигде не указано, как заполнять резюме, ведь </w:t>
-      </w:r>
-      <w:proofErr w:type="gramStart"/>
-      <w:r>
-        <w:rPr>
-          <w:sz w:val="28"/>
-          <w:szCs w:val="28"/>
-        </w:rPr>
-        <w:t>те</w:t>
-      </w:r>
-      <w:proofErr w:type="gramEnd"/>
-      <w:r>
-        <w:rPr>
-          <w:sz w:val="28"/>
-          <w:szCs w:val="28"/>
-        </w:rPr>
-        <w:t xml:space="preserve"> кто хотят пройти стажировку не знают, как его заполнить. Странно, что нигде при отправлении заявки не указываются мои контактные данные.</w:t>
-      </w:r>
-      <w:r>
-        <w:rPr>
-          <w:sz w:val="28"/>
-          <w:szCs w:val="28"/>
-        </w:rPr>
-        <w:br/>
-      </w:r>
-    </w:p>
-    <w:p>
-      <w:pPr>
-        <w:pStyle w:val="normal"/>
-        <w:ind w:left="426"/>
-        <w:rPr>
-          <w:sz w:val="28"/>
-          <w:szCs w:val="28"/>
-        </w:rPr>
-      </w:pPr>
-      <w:r>
-        <w:rPr>
-          <w:sz w:val="28"/>
-          <w:szCs w:val="28"/>
-        </w:rPr>
-        <w:t>Сергей.</w:t>
-      </w:r>
-      <w:r>
-        <w:rPr>
-          <w:sz w:val="28"/>
-          <w:szCs w:val="28"/>
-        </w:rPr>
-        <w:br/>
-      </w:r>
-      <w:r>
-        <w:rPr>
-          <w:sz w:val="28"/>
-          <w:szCs w:val="28"/>
-        </w:rPr>
-        <w:t>При заполнении заявки я смог загрузить вместо резюме файлы любых типов. Я смог растянуть поле ввода комментария до такой степени, что оно вышло за пределы сайта, и я не могу уменьшить его обратно. Так же это поле можно свернуть в квадрат из нескольких пикселей, что довольно странно. Поле и надпись «Комментарий» дергаются при изменении его размеров.</w:t>
+      </w:pPr>
+      <w:r>
+        <w:rPr>
+          <w:noProof/>
+          <w:sz w:val="28"/>
+          <w:szCs w:val="28"/>
+        </w:rPr>
+        <w:drawing>
+          <wp:inline distT="0" distB="0" distL="0" distR="0">
+            <wp:extent cx="5733415" cy="3223472"/>
+            <wp:effectExtent l="19050" t="0" r="635" b="0"/>
+            <wp:docPr id="1" name="Рисунок 1"/>
+            <wp:cNvGraphicFramePr>
+              <a:graphicFrameLocks xmlns:a="http://schemas.openxmlformats.org/drawingml/2006/main" noChangeAspect="1"/>
+            </wp:cNvGraphicFramePr>
+            <a:graphic xmlns:a="http://schemas.openxmlformats.org/drawingml/2006/main">
+              <a:graphicData uri="http://schemas.openxmlformats.org/drawingml/2006/picture">
+                <pic:pic xmlns:pic="http://schemas.openxmlformats.org/drawingml/2006/picture">
+                  <pic:nvPicPr>
+                    <pic:cNvPr id="0" name="Picture 1"/>
+                    <pic:cNvPicPr>
+                      <a:picLocks noChangeAspect="1" noChangeArrowheads="1"/>
+                    </pic:cNvPicPr>
+                  </pic:nvPicPr>
+                  <pic:blipFill>
+                    <a:blip r:embed="rId18"/>
+                    <a:srcRect/>
+                    <a:stretch>
+                      <a:fillRect/>
+                    </a:stretch>
+                  </pic:blipFill>
+                  <pic:spPr bwMode="auto">
+                    <a:xfrm>
+                      <a:off x="0" y="0"/>
+                      <a:ext cx="5740578" cy="3227499"/>
+                    </a:xfrm>
+                    <a:prstGeom prst="rect">
+                      <a:avLst/>
+                    </a:prstGeom>
+                    <a:noFill/>
+                    <a:ln w="9525">
+                      <a:noFill/>
+                      <a:miter lim="800000"/>
+                      <a:headEnd/>
+                      <a:tailEnd/>
+                    </a:ln>
+                  </pic:spPr>
+                </pic:pic>
+              </a:graphicData>
+            </a:graphic>
+          </wp:inline>
+        </w:drawing>
       </w:r>
     </w:p>
     <w:p>
@@ -1730,6 +3518,92 @@
     </w:lvl>
   </w:abstractNum>
   <w:abstractNum w:abstractNumId="1">
+    <w:nsid w:val="06565185"/>
+    <w:multiLevelType w:val="hybridMultilevel"/>
+    <w:tmpl w:val="56FA49DA"/>
+    <w:lvl w:ilvl="0" w:tplc="0419000F">
+      <w:start w:val="1"/>
+      <w:numFmt w:val="decimal"/>
+      <w:lvlText w:val="%1."/>
+      <w:lvlJc w:val="left"/>
+      <w:pPr>
+        <w:ind w:left="1146" w:hanging="360"/>
+      </w:pPr>
+    </w:lvl>
+    <w:lvl w:ilvl="1" w:tplc="04190019" w:tentative="1">
+      <w:start w:val="1"/>
+      <w:numFmt w:val="lowerLetter"/>
+      <w:lvlText w:val="%2."/>
+      <w:lvlJc w:val="left"/>
+      <w:pPr>
+        <w:ind w:left="1866" w:hanging="360"/>
+      </w:pPr>
+    </w:lvl>
+    <w:lvl w:ilvl="2" w:tplc="0419001B" w:tentative="1">
+      <w:start w:val="1"/>
+      <w:numFmt w:val="lowerRoman"/>
+      <w:lvlText w:val="%3."/>
+      <w:lvlJc w:val="right"/>
+      <w:pPr>
+        <w:ind w:left="2586" w:hanging="180"/>
+      </w:pPr>
+    </w:lvl>
+    <w:lvl w:ilvl="3" w:tplc="0419000F" w:tentative="1">
+      <w:start w:val="1"/>
+      <w:numFmt w:val="decimal"/>
+      <w:lvlText w:val="%4."/>
+      <w:lvlJc w:val="left"/>
+      <w:pPr>
+        <w:ind w:left="3306" w:hanging="360"/>
+      </w:pPr>
+    </w:lvl>
+    <w:lvl w:ilvl="4" w:tplc="04190019" w:tentative="1">
+      <w:start w:val="1"/>
+      <w:numFmt w:val="lowerLetter"/>
+      <w:lvlText w:val="%5."/>
+      <w:lvlJc w:val="left"/>
+      <w:pPr>
+        <w:ind w:left="4026" w:hanging="360"/>
+      </w:pPr>
+    </w:lvl>
+    <w:lvl w:ilvl="5" w:tplc="0419001B" w:tentative="1">
+      <w:start w:val="1"/>
+      <w:numFmt w:val="lowerRoman"/>
+      <w:lvlText w:val="%6."/>
+      <w:lvlJc w:val="right"/>
+      <w:pPr>
+        <w:ind w:left="4746" w:hanging="180"/>
+      </w:pPr>
+    </w:lvl>
+    <w:lvl w:ilvl="6" w:tplc="0419000F" w:tentative="1">
+      <w:start w:val="1"/>
+      <w:numFmt w:val="decimal"/>
+      <w:lvlText w:val="%7."/>
+      <w:lvlJc w:val="left"/>
+      <w:pPr>
+        <w:ind w:left="5466" w:hanging="360"/>
+      </w:pPr>
+    </w:lvl>
+    <w:lvl w:ilvl="7" w:tplc="04190019" w:tentative="1">
+      <w:start w:val="1"/>
+      <w:numFmt w:val="lowerLetter"/>
+      <w:lvlText w:val="%8."/>
+      <w:lvlJc w:val="left"/>
+      <w:pPr>
+        <w:ind w:left="6186" w:hanging="360"/>
+      </w:pPr>
+    </w:lvl>
+    <w:lvl w:ilvl="8" w:tplc="0419001B" w:tentative="1">
+      <w:start w:val="1"/>
+      <w:numFmt w:val="lowerRoman"/>
+      <w:lvlText w:val="%9."/>
+      <w:lvlJc w:val="right"/>
+      <w:pPr>
+        <w:ind w:left="6906" w:hanging="180"/>
+      </w:pPr>
+    </w:lvl>
+  </w:abstractNum>
+  <w:abstractNum w:abstractNumId="2">
     <w:nsid w:val="0AA21774"/>
     <w:multiLevelType w:val="hybridMultilevel"/>
     <w:tmpl w:val="0C5448E4"/>
@@ -1818,7 +3692,7 @@
       </w:pPr>
     </w:lvl>
   </w:abstractNum>
-  <w:abstractNum w:abstractNumId="2">
+  <w:abstractNum w:abstractNumId="3">
     <w:nsid w:val="0F6078AB"/>
     <w:multiLevelType w:val="hybridMultilevel"/>
     <w:tmpl w:val="0166FA34"/>
@@ -1907,7 +3781,7 @@
       </w:pPr>
     </w:lvl>
   </w:abstractNum>
-  <w:abstractNum w:abstractNumId="3">
+  <w:abstractNum w:abstractNumId="4">
     <w:nsid w:val="187B547A"/>
     <w:multiLevelType w:val="multilevel"/>
     <w:tmpl w:val="0BBC946E"/>
@@ -2020,7 +3894,7 @@
       </w:rPr>
     </w:lvl>
   </w:abstractNum>
-  <w:abstractNum w:abstractNumId="4">
+  <w:abstractNum w:abstractNumId="5">
     <w:nsid w:val="18D018DD"/>
     <w:multiLevelType w:val="hybridMultilevel"/>
     <w:tmpl w:val="0C5448E4"/>
@@ -2109,7 +3983,7 @@
       </w:pPr>
     </w:lvl>
   </w:abstractNum>
-  <w:abstractNum w:abstractNumId="5">
+  <w:abstractNum w:abstractNumId="6">
     <w:nsid w:val="212A009E"/>
     <w:multiLevelType w:val="multilevel"/>
     <w:tmpl w:val="B03EE4D4"/>
@@ -2222,7 +4096,7 @@
       </w:rPr>
     </w:lvl>
   </w:abstractNum>
-  <w:abstractNum w:abstractNumId="6">
+  <w:abstractNum w:abstractNumId="7">
     <w:nsid w:val="280501AC"/>
     <w:multiLevelType w:val="multilevel"/>
     <w:tmpl w:val="BE7659A6"/>
@@ -2335,7 +4209,7 @@
       </w:rPr>
     </w:lvl>
   </w:abstractNum>
-  <w:abstractNum w:abstractNumId="7">
+  <w:abstractNum w:abstractNumId="8">
     <w:nsid w:val="2FF0429B"/>
     <w:multiLevelType w:val="hybridMultilevel"/>
     <w:tmpl w:val="0C5448E4"/>
@@ -2424,7 +4298,7 @@
       </w:pPr>
     </w:lvl>
   </w:abstractNum>
-  <w:abstractNum w:abstractNumId="8">
+  <w:abstractNum w:abstractNumId="9">
     <w:nsid w:val="45C1474D"/>
     <w:multiLevelType w:val="multilevel"/>
     <w:tmpl w:val="A1DA96BA"/>
@@ -2537,7 +4411,7 @@
       </w:rPr>
     </w:lvl>
   </w:abstractNum>
-  <w:abstractNum w:abstractNumId="9">
+  <w:abstractNum w:abstractNumId="10">
     <w:nsid w:val="4A6953D5"/>
     <w:multiLevelType w:val="multilevel"/>
     <w:tmpl w:val="9B4AD042"/>
@@ -2669,7 +4543,7 @@
       </w:rPr>
     </w:lvl>
   </w:abstractNum>
-  <w:abstractNum w:abstractNumId="10">
+  <w:abstractNum w:abstractNumId="11">
     <w:nsid w:val="4F4C49A7"/>
     <w:multiLevelType w:val="multilevel"/>
     <w:tmpl w:val="B216984A"/>
@@ -2782,7 +4656,7 @@
       </w:rPr>
     </w:lvl>
   </w:abstractNum>
-  <w:abstractNum w:abstractNumId="11">
+  <w:abstractNum w:abstractNumId="12">
     <w:nsid w:val="5B994704"/>
     <w:multiLevelType w:val="hybridMultilevel"/>
     <w:tmpl w:val="0C5448E4"/>
@@ -2871,7 +4745,93 @@
       </w:pPr>
     </w:lvl>
   </w:abstractNum>
-  <w:abstractNum w:abstractNumId="12">
+  <w:abstractNum w:abstractNumId="13">
+    <w:nsid w:val="5F481624"/>
+    <w:multiLevelType w:val="hybridMultilevel"/>
+    <w:tmpl w:val="389AB740"/>
+    <w:lvl w:ilvl="0" w:tplc="0419000F">
+      <w:start w:val="1"/>
+      <w:numFmt w:val="decimal"/>
+      <w:lvlText w:val="%1."/>
+      <w:lvlJc w:val="left"/>
+      <w:pPr>
+        <w:ind w:left="1146" w:hanging="360"/>
+      </w:pPr>
+    </w:lvl>
+    <w:lvl w:ilvl="1" w:tplc="04190019" w:tentative="1">
+      <w:start w:val="1"/>
+      <w:numFmt w:val="lowerLetter"/>
+      <w:lvlText w:val="%2."/>
+      <w:lvlJc w:val="left"/>
+      <w:pPr>
+        <w:ind w:left="1866" w:hanging="360"/>
+      </w:pPr>
+    </w:lvl>
+    <w:lvl w:ilvl="2" w:tplc="0419001B" w:tentative="1">
+      <w:start w:val="1"/>
+      <w:numFmt w:val="lowerRoman"/>
+      <w:lvlText w:val="%3."/>
+      <w:lvlJc w:val="right"/>
+      <w:pPr>
+        <w:ind w:left="2586" w:hanging="180"/>
+      </w:pPr>
+    </w:lvl>
+    <w:lvl w:ilvl="3" w:tplc="0419000F" w:tentative="1">
+      <w:start w:val="1"/>
+      <w:numFmt w:val="decimal"/>
+      <w:lvlText w:val="%4."/>
+      <w:lvlJc w:val="left"/>
+      <w:pPr>
+        <w:ind w:left="3306" w:hanging="360"/>
+      </w:pPr>
+    </w:lvl>
+    <w:lvl w:ilvl="4" w:tplc="04190019" w:tentative="1">
+      <w:start w:val="1"/>
+      <w:numFmt w:val="lowerLetter"/>
+      <w:lvlText w:val="%5."/>
+      <w:lvlJc w:val="left"/>
+      <w:pPr>
+        <w:ind w:left="4026" w:hanging="360"/>
+      </w:pPr>
+    </w:lvl>
+    <w:lvl w:ilvl="5" w:tplc="0419001B" w:tentative="1">
+      <w:start w:val="1"/>
+      <w:numFmt w:val="lowerRoman"/>
+      <w:lvlText w:val="%6."/>
+      <w:lvlJc w:val="right"/>
+      <w:pPr>
+        <w:ind w:left="4746" w:hanging="180"/>
+      </w:pPr>
+    </w:lvl>
+    <w:lvl w:ilvl="6" w:tplc="0419000F" w:tentative="1">
+      <w:start w:val="1"/>
+      <w:numFmt w:val="decimal"/>
+      <w:lvlText w:val="%7."/>
+      <w:lvlJc w:val="left"/>
+      <w:pPr>
+        <w:ind w:left="5466" w:hanging="360"/>
+      </w:pPr>
+    </w:lvl>
+    <w:lvl w:ilvl="7" w:tplc="04190019" w:tentative="1">
+      <w:start w:val="1"/>
+      <w:numFmt w:val="lowerLetter"/>
+      <w:lvlText w:val="%8."/>
+      <w:lvlJc w:val="left"/>
+      <w:pPr>
+        <w:ind w:left="6186" w:hanging="360"/>
+      </w:pPr>
+    </w:lvl>
+    <w:lvl w:ilvl="8" w:tplc="0419001B" w:tentative="1">
+      <w:start w:val="1"/>
+      <w:numFmt w:val="lowerRoman"/>
+      <w:lvlText w:val="%9."/>
+      <w:lvlJc w:val="right"/>
+      <w:pPr>
+        <w:ind w:left="6906" w:hanging="180"/>
+      </w:pPr>
+    </w:lvl>
+  </w:abstractNum>
+  <w:abstractNum w:abstractNumId="14">
     <w:nsid w:val="5F8E0B6B"/>
     <w:multiLevelType w:val="multilevel"/>
     <w:tmpl w:val="827EB55A"/>
@@ -2984,7 +4944,7 @@
       </w:rPr>
     </w:lvl>
   </w:abstractNum>
-  <w:abstractNum w:abstractNumId="13">
+  <w:abstractNum w:abstractNumId="15">
     <w:nsid w:val="612C1DE3"/>
     <w:multiLevelType w:val="multilevel"/>
     <w:tmpl w:val="A216C050"/>
@@ -3097,7 +5057,7 @@
       </w:rPr>
     </w:lvl>
   </w:abstractNum>
-  <w:abstractNum w:abstractNumId="14">
+  <w:abstractNum w:abstractNumId="16">
     <w:nsid w:val="652F13F6"/>
     <w:multiLevelType w:val="hybridMultilevel"/>
     <w:tmpl w:val="0C5448E4"/>
@@ -3186,7 +5146,7 @@
       </w:pPr>
     </w:lvl>
   </w:abstractNum>
-  <w:abstractNum w:abstractNumId="15">
+  <w:abstractNum w:abstractNumId="17">
     <w:nsid w:val="68252F37"/>
     <w:multiLevelType w:val="multilevel"/>
     <w:tmpl w:val="D1FE761E"/>
@@ -3275,7 +5235,7 @@
       </w:pPr>
     </w:lvl>
   </w:abstractNum>
-  <w:abstractNum w:abstractNumId="16">
+  <w:abstractNum w:abstractNumId="18">
     <w:nsid w:val="697D25AF"/>
     <w:multiLevelType w:val="hybridMultilevel"/>
     <w:tmpl w:val="CFD0F766"/>
@@ -3361,7 +5321,7 @@
       </w:pPr>
     </w:lvl>
   </w:abstractNum>
-  <w:abstractNum w:abstractNumId="17">
+  <w:abstractNum w:abstractNumId="19">
     <w:nsid w:val="72697E72"/>
     <w:multiLevelType w:val="multilevel"/>
     <w:tmpl w:val="6A32617C"/>
@@ -3474,7 +5434,7 @@
       </w:rPr>
     </w:lvl>
   </w:abstractNum>
-  <w:abstractNum w:abstractNumId="18">
+  <w:abstractNum w:abstractNumId="20">
     <w:nsid w:val="729E5F17"/>
     <w:multiLevelType w:val="multilevel"/>
     <w:tmpl w:val="744C0F14"/>
@@ -3587,7 +5547,7 @@
       </w:rPr>
     </w:lvl>
   </w:abstractNum>
-  <w:abstractNum w:abstractNumId="19">
+  <w:abstractNum w:abstractNumId="21">
     <w:nsid w:val="7E8A4235"/>
     <w:multiLevelType w:val="hybridMultilevel"/>
     <w:tmpl w:val="0C5448E4"/>
@@ -3677,64 +5637,70 @@
     </w:lvl>
   </w:abstractNum>
   <w:num w:numId="1">
-    <w:abstractNumId w:val="8"/>
+    <w:abstractNumId w:val="9"/>
   </w:num>
   <w:num w:numId="2">
+    <w:abstractNumId w:val="20"/>
+  </w:num>
+  <w:num w:numId="3">
+    <w:abstractNumId w:val="14"/>
+  </w:num>
+  <w:num w:numId="4">
+    <w:abstractNumId w:val="19"/>
+  </w:num>
+  <w:num w:numId="5">
+    <w:abstractNumId w:val="4"/>
+  </w:num>
+  <w:num w:numId="6">
+    <w:abstractNumId w:val="15"/>
+  </w:num>
+  <w:num w:numId="7">
+    <w:abstractNumId w:val="6"/>
+  </w:num>
+  <w:num w:numId="8">
+    <w:abstractNumId w:val="7"/>
+  </w:num>
+  <w:num w:numId="9">
+    <w:abstractNumId w:val="11"/>
+  </w:num>
+  <w:num w:numId="10">
     <w:abstractNumId w:val="18"/>
   </w:num>
-  <w:num w:numId="3">
-    <w:abstractNumId w:val="12"/>
-  </w:num>
-  <w:num w:numId="4">
-    <w:abstractNumId w:val="17"/>
-  </w:num>
-  <w:num w:numId="5">
-    <w:abstractNumId w:val="3"/>
-  </w:num>
-  <w:num w:numId="6">
-    <w:abstractNumId w:val="13"/>
-  </w:num>
-  <w:num w:numId="7">
-    <w:abstractNumId w:val="5"/>
-  </w:num>
-  <w:num w:numId="8">
-    <w:abstractNumId w:val="6"/>
-  </w:num>
-  <w:num w:numId="9">
+  <w:num w:numId="11">
     <w:abstractNumId w:val="10"/>
-  </w:num>
-  <w:num w:numId="10">
-    <w:abstractNumId w:val="16"/>
-  </w:num>
-  <w:num w:numId="11">
-    <w:abstractNumId w:val="9"/>
   </w:num>
   <w:num w:numId="12">
     <w:abstractNumId w:val="0"/>
   </w:num>
   <w:num w:numId="13">
-    <w:abstractNumId w:val="15"/>
+    <w:abstractNumId w:val="17"/>
   </w:num>
   <w:num w:numId="14">
-    <w:abstractNumId w:val="11"/>
+    <w:abstractNumId w:val="12"/>
   </w:num>
   <w:num w:numId="15">
+    <w:abstractNumId w:val="3"/>
+  </w:num>
+  <w:num w:numId="16">
+    <w:abstractNumId w:val="8"/>
+  </w:num>
+  <w:num w:numId="17">
+    <w:abstractNumId w:val="16"/>
+  </w:num>
+  <w:num w:numId="18">
+    <w:abstractNumId w:val="5"/>
+  </w:num>
+  <w:num w:numId="19">
+    <w:abstractNumId w:val="21"/>
+  </w:num>
+  <w:num w:numId="20">
     <w:abstractNumId w:val="2"/>
   </w:num>
-  <w:num w:numId="16">
-    <w:abstractNumId w:val="7"/>
+  <w:num w:numId="21">
+    <w:abstractNumId w:val="1"/>
   </w:num>
-  <w:num w:numId="17">
-    <w:abstractNumId w:val="14"/>
-  </w:num>
-  <w:num w:numId="18">
-    <w:abstractNumId w:val="4"/>
-  </w:num>
-  <w:num w:numId="19">
-    <w:abstractNumId w:val="19"/>
-  </w:num>
-  <w:num w:numId="20">
-    <w:abstractNumId w:val="1"/>
+  <w:num w:numId="22">
+    <w:abstractNumId w:val="13"/>
   </w:num>
 </w:numbering>
 </file>
@@ -3966,6 +5932,59 @@
       <w:color w:val="000000"/>
       <w:sz w:val="52"/>
       <w:szCs w:val="52"/>
+    </w:rPr>
+  </w:style>
+  <w:style w:type="character" w:styleId="a5">
+    <w:name w:val="Hyperlink"/>
+    <w:basedOn w:val="a0"/>
+    <w:uiPriority w:val="99"/>
+    <w:semiHidden/>
+    <w:unhideWhenUsed/>
+    <w:rsid w:val="00FC2F82"/>
+    <w:rPr>
+      <w:color w:val="0000FF"/>
+      <w:u w:val="single"/>
+    </w:rPr>
+  </w:style>
+  <w:style w:type="paragraph" w:styleId="a6">
+    <w:name w:val="List Paragraph"/>
+    <w:basedOn w:val="a"/>
+    <w:uiPriority w:val="34"/>
+    <w:qFormat/>
+    <w:rsid w:val="00424EC0"/>
+    <w:pPr>
+      <w:ind w:left="720"/>
+      <w:contextualSpacing/>
+    </w:pPr>
+  </w:style>
+  <w:style w:type="paragraph" w:styleId="a7">
+    <w:name w:val="Balloon Text"/>
+    <w:basedOn w:val="a"/>
+    <w:link w:val="a8"/>
+    <w:uiPriority w:val="99"/>
+    <w:semiHidden/>
+    <w:unhideWhenUsed/>
+    <w:rsid w:val="00F71F23"/>
+    <w:pPr>
+      <w:spacing w:after="0" w:line="240" w:lineRule="auto"/>
+    </w:pPr>
+    <w:rPr>
+      <w:rFonts w:ascii="Tahoma" w:hAnsi="Tahoma" w:cs="Tahoma"/>
+      <w:sz w:val="16"/>
+      <w:szCs w:val="16"/>
+    </w:rPr>
+  </w:style>
+  <w:style w:type="character" w:customStyle="1" w:styleId="a8">
+    <w:name w:val="Текст выноски Знак"/>
+    <w:basedOn w:val="a0"/>
+    <w:link w:val="a7"/>
+    <w:uiPriority w:val="99"/>
+    <w:semiHidden/>
+    <w:rsid w:val="00F71F23"/>
+    <w:rPr>
+      <w:rFonts w:ascii="Tahoma" w:hAnsi="Tahoma" w:cs="Tahoma"/>
+      <w:sz w:val="16"/>
+      <w:szCs w:val="16"/>
     </w:rPr>
   </w:style>
 </w:styles>

</xml_diff>